<commit_message>
syp produktbeschreibung / my part
</commit_message>
<xml_diff>
--- a/documentation/Lieferrex_v5.docx
+++ b/documentation/Lieferrex_v5.docx
@@ -633,7 +633,7 @@
             </w:rPr>
             <w:fldChar w:fldCharType="separate"/>
           </w:r>
-          <w:hyperlink w:anchor="_Toc101856695" w:history="1">
+          <w:hyperlink w:anchor="_Toc102220451" w:history="1">
             <w:r>
               <w:rPr>
                 <w:rStyle w:val="Hyperlink"/>
@@ -651,7 +651,7 @@
               <w:rPr>
                 <w:rStyle w:val="Hyperlink"/>
               </w:rPr>
-              <w:t>Einleitung</w:t>
+              <w:t>Kurzfassung</w:t>
             </w:r>
             <w:r>
               <w:rPr>
@@ -669,7 +669,7 @@
               <w:rPr>
                 <w:webHidden/>
               </w:rPr>
-              <w:instrText xml:space="preserve"> PAGEREF _Toc101856695 \h </w:instrText>
+              <w:instrText xml:space="preserve"> PAGEREF _Toc102220451 \h </w:instrText>
             </w:r>
             <w:r>
               <w:rPr>
@@ -708,7 +708,7 @@
               <w:lang w:eastAsia="de-AT"/>
             </w:rPr>
           </w:pPr>
-          <w:hyperlink w:anchor="_Toc101856696" w:history="1">
+          <w:hyperlink w:anchor="_Toc102220452" w:history="1">
             <w:r>
               <w:rPr>
                 <w:rStyle w:val="Hyperlink"/>
@@ -726,6 +726,81 @@
               <w:rPr>
                 <w:rStyle w:val="Hyperlink"/>
               </w:rPr>
+              <w:t>Einleitung</w:t>
+            </w:r>
+            <w:r>
+              <w:rPr>
+                <w:webHidden/>
+              </w:rPr>
+              <w:tab/>
+            </w:r>
+            <w:r>
+              <w:rPr>
+                <w:webHidden/>
+              </w:rPr>
+              <w:fldChar w:fldCharType="begin"/>
+            </w:r>
+            <w:r>
+              <w:rPr>
+                <w:webHidden/>
+              </w:rPr>
+              <w:instrText xml:space="preserve"> PAGEREF _Toc102220452 \h </w:instrText>
+            </w:r>
+            <w:r>
+              <w:rPr>
+                <w:webHidden/>
+              </w:rPr>
+            </w:r>
+            <w:r>
+              <w:rPr>
+                <w:webHidden/>
+              </w:rPr>
+              <w:fldChar w:fldCharType="separate"/>
+            </w:r>
+            <w:r>
+              <w:rPr>
+                <w:webHidden/>
+              </w:rPr>
+              <w:t>1</w:t>
+            </w:r>
+            <w:r>
+              <w:rPr>
+                <w:webHidden/>
+              </w:rPr>
+              <w:fldChar w:fldCharType="end"/>
+            </w:r>
+          </w:hyperlink>
+        </w:p>
+        <w:p>
+          <w:pPr>
+            <w:pStyle w:val="Verzeichnis1"/>
+            <w:tabs>
+              <w:tab w:val="left" w:pos="440"/>
+              <w:tab w:val="right" w:leader="dot" w:pos="9061"/>
+            </w:tabs>
+            <w:rPr>
+              <w:rFonts w:eastAsiaTheme="minorEastAsia"/>
+              <w:lang w:eastAsia="de-AT"/>
+            </w:rPr>
+          </w:pPr>
+          <w:hyperlink w:anchor="_Toc102220453" w:history="1">
+            <w:r>
+              <w:rPr>
+                <w:rStyle w:val="Hyperlink"/>
+              </w:rPr>
+              <w:t>3</w:t>
+            </w:r>
+            <w:r>
+              <w:rPr>
+                <w:rFonts w:eastAsiaTheme="minorEastAsia"/>
+                <w:lang w:eastAsia="de-AT"/>
+              </w:rPr>
+              <w:tab/>
+            </w:r>
+            <w:r>
+              <w:rPr>
+                <w:rStyle w:val="Hyperlink"/>
+              </w:rPr>
               <w:t>Projektmanagement</w:t>
             </w:r>
             <w:r>
@@ -744,7 +819,7 @@
               <w:rPr>
                 <w:webHidden/>
               </w:rPr>
-              <w:instrText xml:space="preserve"> PAGEREF _Toc101856696 \h </w:instrText>
+              <w:instrText xml:space="preserve"> PAGEREF _Toc102220453 \h </w:instrText>
             </w:r>
             <w:r>
               <w:rPr>
@@ -783,12 +858,12 @@
               <w:lang w:eastAsia="de-AT"/>
             </w:rPr>
           </w:pPr>
-          <w:hyperlink w:anchor="_Toc101856697" w:history="1">
+          <w:hyperlink w:anchor="_Toc102220454" w:history="1">
             <w:r>
               <w:rPr>
                 <w:rStyle w:val="Hyperlink"/>
               </w:rPr>
-              <w:t>2.1</w:t>
+              <w:t>3.1</w:t>
             </w:r>
             <w:r>
               <w:rPr>
@@ -819,7 +894,7 @@
               <w:rPr>
                 <w:webHidden/>
               </w:rPr>
-              <w:instrText xml:space="preserve"> PAGEREF _Toc101856697 \h </w:instrText>
+              <w:instrText xml:space="preserve"> PAGEREF _Toc102220454 \h </w:instrText>
             </w:r>
             <w:r>
               <w:rPr>
@@ -858,12 +933,12 @@
               <w:lang w:eastAsia="de-AT"/>
             </w:rPr>
           </w:pPr>
-          <w:hyperlink w:anchor="_Toc101856698" w:history="1">
+          <w:hyperlink w:anchor="_Toc102220455" w:history="1">
             <w:r>
               <w:rPr>
                 <w:rStyle w:val="Hyperlink"/>
               </w:rPr>
-              <w:t>2.2</w:t>
+              <w:t>3.2</w:t>
             </w:r>
             <w:r>
               <w:rPr>
@@ -894,7 +969,7 @@
               <w:rPr>
                 <w:webHidden/>
               </w:rPr>
-              <w:instrText xml:space="preserve"> PAGEREF _Toc101856698 \h </w:instrText>
+              <w:instrText xml:space="preserve"> PAGEREF _Toc102220455 \h </w:instrText>
             </w:r>
             <w:r>
               <w:rPr>
@@ -933,12 +1008,12 @@
               <w:lang w:eastAsia="de-AT"/>
             </w:rPr>
           </w:pPr>
-          <w:hyperlink w:anchor="_Toc101856699" w:history="1">
+          <w:hyperlink w:anchor="_Toc102220456" w:history="1">
             <w:r>
               <w:rPr>
                 <w:rStyle w:val="Hyperlink"/>
               </w:rPr>
-              <w:t>2.2.1</w:t>
+              <w:t>3.2.1</w:t>
             </w:r>
             <w:r>
               <w:rPr>
@@ -969,7 +1044,7 @@
               <w:rPr>
                 <w:webHidden/>
               </w:rPr>
-              <w:instrText xml:space="preserve"> PAGEREF _Toc101856699 \h </w:instrText>
+              <w:instrText xml:space="preserve"> PAGEREF _Toc102220456 \h </w:instrText>
             </w:r>
             <w:r>
               <w:rPr>
@@ -1008,12 +1083,12 @@
               <w:lang w:eastAsia="de-AT"/>
             </w:rPr>
           </w:pPr>
-          <w:hyperlink w:anchor="_Toc101856700" w:history="1">
+          <w:hyperlink w:anchor="_Toc102220457" w:history="1">
             <w:r>
               <w:rPr>
                 <w:rStyle w:val="Hyperlink"/>
               </w:rPr>
-              <w:t>2.2.2</w:t>
+              <w:t>3.2.2</w:t>
             </w:r>
             <w:r>
               <w:rPr>
@@ -1044,7 +1119,7 @@
               <w:rPr>
                 <w:webHidden/>
               </w:rPr>
-              <w:instrText xml:space="preserve"> PAGEREF _Toc101856700 \h </w:instrText>
+              <w:instrText xml:space="preserve"> PAGEREF _Toc102220457 \h </w:instrText>
             </w:r>
             <w:r>
               <w:rPr>
@@ -1083,12 +1158,12 @@
               <w:lang w:eastAsia="de-AT"/>
             </w:rPr>
           </w:pPr>
-          <w:hyperlink w:anchor="_Toc101856701" w:history="1">
+          <w:hyperlink w:anchor="_Toc102220458" w:history="1">
             <w:r>
               <w:rPr>
                 <w:rStyle w:val="Hyperlink"/>
               </w:rPr>
-              <w:t>2.2.3</w:t>
+              <w:t>3.2.3</w:t>
             </w:r>
             <w:r>
               <w:rPr>
@@ -1119,7 +1194,7 @@
               <w:rPr>
                 <w:webHidden/>
               </w:rPr>
-              <w:instrText xml:space="preserve"> PAGEREF _Toc101856701 \h </w:instrText>
+              <w:instrText xml:space="preserve"> PAGEREF _Toc102220458 \h </w:instrText>
             </w:r>
             <w:r>
               <w:rPr>
@@ -1158,12 +1233,12 @@
               <w:lang w:eastAsia="de-AT"/>
             </w:rPr>
           </w:pPr>
-          <w:hyperlink w:anchor="_Toc101856702" w:history="1">
+          <w:hyperlink w:anchor="_Toc102220459" w:history="1">
             <w:r>
               <w:rPr>
                 <w:rStyle w:val="Hyperlink"/>
               </w:rPr>
-              <w:t>2.2.4</w:t>
+              <w:t>3.2.4</w:t>
             </w:r>
             <w:r>
               <w:rPr>
@@ -1194,7 +1269,7 @@
               <w:rPr>
                 <w:webHidden/>
               </w:rPr>
-              <w:instrText xml:space="preserve"> PAGEREF _Toc101856702 \h </w:instrText>
+              <w:instrText xml:space="preserve"> PAGEREF _Toc102220459 \h </w:instrText>
             </w:r>
             <w:r>
               <w:rPr>
@@ -1211,7 +1286,7 @@
               <w:rPr>
                 <w:webHidden/>
               </w:rPr>
-              <w:t>3</w:t>
+              <w:t>4</w:t>
             </w:r>
             <w:r>
               <w:rPr>
@@ -1233,12 +1308,12 @@
               <w:lang w:eastAsia="de-AT"/>
             </w:rPr>
           </w:pPr>
-          <w:hyperlink w:anchor="_Toc101856703" w:history="1">
+          <w:hyperlink w:anchor="_Toc102220460" w:history="1">
             <w:r>
               <w:rPr>
                 <w:rStyle w:val="Hyperlink"/>
               </w:rPr>
-              <w:t>2.2.5</w:t>
+              <w:t>3.2.5</w:t>
             </w:r>
             <w:r>
               <w:rPr>
@@ -1269,7 +1344,7 @@
               <w:rPr>
                 <w:webHidden/>
               </w:rPr>
-              <w:instrText xml:space="preserve"> PAGEREF _Toc101856703 \h </w:instrText>
+              <w:instrText xml:space="preserve"> PAGEREF _Toc102220460 \h </w:instrText>
             </w:r>
             <w:r>
               <w:rPr>
@@ -1286,7 +1361,7 @@
               <w:rPr>
                 <w:webHidden/>
               </w:rPr>
-              <w:t>4</w:t>
+              <w:t>5</w:t>
             </w:r>
             <w:r>
               <w:rPr>
@@ -1308,12 +1383,12 @@
               <w:lang w:eastAsia="de-AT"/>
             </w:rPr>
           </w:pPr>
-          <w:hyperlink w:anchor="_Toc101856704" w:history="1">
+          <w:hyperlink w:anchor="_Toc102220461" w:history="1">
             <w:r>
               <w:rPr>
                 <w:rStyle w:val="Hyperlink"/>
               </w:rPr>
-              <w:t>2.3</w:t>
+              <w:t>3.3</w:t>
             </w:r>
             <w:r>
               <w:rPr>
@@ -1344,7 +1419,7 @@
               <w:rPr>
                 <w:webHidden/>
               </w:rPr>
-              <w:instrText xml:space="preserve"> PAGEREF _Toc101856704 \h </w:instrText>
+              <w:instrText xml:space="preserve"> PAGEREF _Toc102220461 \h </w:instrText>
             </w:r>
             <w:r>
               <w:rPr>
@@ -1361,7 +1436,7 @@
               <w:rPr>
                 <w:webHidden/>
               </w:rPr>
-              <w:t>6</w:t>
+              <w:t>7</w:t>
             </w:r>
             <w:r>
               <w:rPr>
@@ -1383,12 +1458,12 @@
               <w:lang w:eastAsia="de-AT"/>
             </w:rPr>
           </w:pPr>
-          <w:hyperlink w:anchor="_Toc101856705" w:history="1">
+          <w:hyperlink w:anchor="_Toc102220462" w:history="1">
             <w:r>
               <w:rPr>
                 <w:rStyle w:val="Hyperlink"/>
               </w:rPr>
-              <w:t>2.3.1</w:t>
+              <w:t>3.3.1</w:t>
             </w:r>
             <w:r>
               <w:rPr>
@@ -1419,7 +1494,7 @@
               <w:rPr>
                 <w:webHidden/>
               </w:rPr>
-              <w:instrText xml:space="preserve"> PAGEREF _Toc101856705 \h </w:instrText>
+              <w:instrText xml:space="preserve"> PAGEREF _Toc102220462 \h </w:instrText>
             </w:r>
             <w:r>
               <w:rPr>
@@ -1436,7 +1511,7 @@
               <w:rPr>
                 <w:webHidden/>
               </w:rPr>
-              <w:t>6</w:t>
+              <w:t>7</w:t>
             </w:r>
             <w:r>
               <w:rPr>
@@ -1458,12 +1533,12 @@
               <w:lang w:eastAsia="de-AT"/>
             </w:rPr>
           </w:pPr>
-          <w:hyperlink w:anchor="_Toc101856706" w:history="1">
+          <w:hyperlink w:anchor="_Toc102220463" w:history="1">
             <w:r>
               <w:rPr>
                 <w:rStyle w:val="Hyperlink"/>
               </w:rPr>
-              <w:t>2.3.2</w:t>
+              <w:t>3.3.2</w:t>
             </w:r>
             <w:r>
               <w:rPr>
@@ -1494,7 +1569,7 @@
               <w:rPr>
                 <w:webHidden/>
               </w:rPr>
-              <w:instrText xml:space="preserve"> PAGEREF _Toc101856706 \h </w:instrText>
+              <w:instrText xml:space="preserve"> PAGEREF _Toc102220463 \h </w:instrText>
             </w:r>
             <w:r>
               <w:rPr>
@@ -1511,7 +1586,7 @@
               <w:rPr>
                 <w:webHidden/>
               </w:rPr>
-              <w:t>6</w:t>
+              <w:t>7</w:t>
             </w:r>
             <w:r>
               <w:rPr>
@@ -1533,12 +1608,12 @@
               <w:lang w:eastAsia="de-AT"/>
             </w:rPr>
           </w:pPr>
-          <w:hyperlink w:anchor="_Toc101856707" w:history="1">
+          <w:hyperlink w:anchor="_Toc102220464" w:history="1">
             <w:r>
               <w:rPr>
                 <w:rStyle w:val="Hyperlink"/>
               </w:rPr>
-              <w:t>2.3.3</w:t>
+              <w:t>3.3.3</w:t>
             </w:r>
             <w:r>
               <w:rPr>
@@ -1569,7 +1644,7 @@
               <w:rPr>
                 <w:webHidden/>
               </w:rPr>
-              <w:instrText xml:space="preserve"> PAGEREF _Toc101856707 \h </w:instrText>
+              <w:instrText xml:space="preserve"> PAGEREF _Toc102220464 \h </w:instrText>
             </w:r>
             <w:r>
               <w:rPr>
@@ -1586,7 +1661,7 @@
               <w:rPr>
                 <w:webHidden/>
               </w:rPr>
-              <w:t>7</w:t>
+              <w:t>8</w:t>
             </w:r>
             <w:r>
               <w:rPr>
@@ -1608,12 +1683,12 @@
               <w:lang w:eastAsia="de-AT"/>
             </w:rPr>
           </w:pPr>
-          <w:hyperlink w:anchor="_Toc101856708" w:history="1">
+          <w:hyperlink w:anchor="_Toc102220465" w:history="1">
             <w:r>
               <w:rPr>
                 <w:rStyle w:val="Hyperlink"/>
               </w:rPr>
-              <w:t>2.3.4</w:t>
+              <w:t>3.3.4</w:t>
             </w:r>
             <w:r>
               <w:rPr>
@@ -1644,7 +1719,7 @@
               <w:rPr>
                 <w:webHidden/>
               </w:rPr>
-              <w:instrText xml:space="preserve"> PAGEREF _Toc101856708 \h </w:instrText>
+              <w:instrText xml:space="preserve"> PAGEREF _Toc102220465 \h </w:instrText>
             </w:r>
             <w:r>
               <w:rPr>
@@ -1661,7 +1736,7 @@
               <w:rPr>
                 <w:webHidden/>
               </w:rPr>
-              <w:t>7</w:t>
+              <w:t>8</w:t>
             </w:r>
             <w:r>
               <w:rPr>
@@ -1683,12 +1758,12 @@
               <w:lang w:eastAsia="de-AT"/>
             </w:rPr>
           </w:pPr>
-          <w:hyperlink w:anchor="_Toc101856709" w:history="1">
+          <w:hyperlink w:anchor="_Toc102220466" w:history="1">
             <w:r>
               <w:rPr>
                 <w:rStyle w:val="Hyperlink"/>
               </w:rPr>
-              <w:t>2.3.5</w:t>
+              <w:t>3.3.5</w:t>
             </w:r>
             <w:r>
               <w:rPr>
@@ -1719,7 +1794,7 @@
               <w:rPr>
                 <w:webHidden/>
               </w:rPr>
-              <w:instrText xml:space="preserve"> PAGEREF _Toc101856709 \h </w:instrText>
+              <w:instrText xml:space="preserve"> PAGEREF _Toc102220466 \h </w:instrText>
             </w:r>
             <w:r>
               <w:rPr>
@@ -1736,7 +1811,7 @@
               <w:rPr>
                 <w:webHidden/>
               </w:rPr>
-              <w:t>13</w:t>
+              <w:t>14</w:t>
             </w:r>
             <w:r>
               <w:rPr>
@@ -1758,12 +1833,12 @@
               <w:lang w:eastAsia="de-AT"/>
             </w:rPr>
           </w:pPr>
-          <w:hyperlink w:anchor="_Toc101856710" w:history="1">
+          <w:hyperlink w:anchor="_Toc102220467" w:history="1">
             <w:r>
               <w:rPr>
                 <w:rStyle w:val="Hyperlink"/>
               </w:rPr>
-              <w:t>2.3.6</w:t>
+              <w:t>3.3.6</w:t>
             </w:r>
             <w:r>
               <w:rPr>
@@ -1794,7 +1869,7 @@
               <w:rPr>
                 <w:webHidden/>
               </w:rPr>
-              <w:instrText xml:space="preserve"> PAGEREF _Toc101856710 \h </w:instrText>
+              <w:instrText xml:space="preserve"> PAGEREF _Toc102220467 \h </w:instrText>
             </w:r>
             <w:r>
               <w:rPr>
@@ -1811,7 +1886,7 @@
               <w:rPr>
                 <w:webHidden/>
               </w:rPr>
-              <w:t>16</w:t>
+              <w:t>17</w:t>
             </w:r>
             <w:r>
               <w:rPr>
@@ -1833,12 +1908,12 @@
               <w:lang w:eastAsia="de-AT"/>
             </w:rPr>
           </w:pPr>
-          <w:hyperlink w:anchor="_Toc101856711" w:history="1">
+          <w:hyperlink w:anchor="_Toc102220468" w:history="1">
             <w:r>
               <w:rPr>
                 <w:rStyle w:val="Hyperlink"/>
               </w:rPr>
-              <w:t>2.4</w:t>
+              <w:t>3.4</w:t>
             </w:r>
             <w:r>
               <w:rPr>
@@ -1869,7 +1944,7 @@
               <w:rPr>
                 <w:webHidden/>
               </w:rPr>
-              <w:instrText xml:space="preserve"> PAGEREF _Toc101856711 \h </w:instrText>
+              <w:instrText xml:space="preserve"> PAGEREF _Toc102220468 \h </w:instrText>
             </w:r>
             <w:r>
               <w:rPr>
@@ -1886,7 +1961,7 @@
               <w:rPr>
                 <w:webHidden/>
               </w:rPr>
-              <w:t>16</w:t>
+              <w:t>17</w:t>
             </w:r>
             <w:r>
               <w:rPr>
@@ -1908,12 +1983,12 @@
               <w:lang w:eastAsia="de-AT"/>
             </w:rPr>
           </w:pPr>
-          <w:hyperlink w:anchor="_Toc101856712" w:history="1">
+          <w:hyperlink w:anchor="_Toc102220469" w:history="1">
             <w:r>
               <w:rPr>
                 <w:rStyle w:val="Hyperlink"/>
               </w:rPr>
-              <w:t>2.4.1</w:t>
+              <w:t>3.4.1</w:t>
             </w:r>
             <w:r>
               <w:rPr>
@@ -1944,7 +2019,7 @@
               <w:rPr>
                 <w:webHidden/>
               </w:rPr>
-              <w:instrText xml:space="preserve"> PAGEREF _Toc101856712 \h </w:instrText>
+              <w:instrText xml:space="preserve"> PAGEREF _Toc102220469 \h </w:instrText>
             </w:r>
             <w:r>
               <w:rPr>
@@ -1961,7 +2036,7 @@
               <w:rPr>
                 <w:webHidden/>
               </w:rPr>
-              <w:t>16</w:t>
+              <w:t>17</w:t>
             </w:r>
             <w:r>
               <w:rPr>
@@ -1983,12 +2058,12 @@
               <w:lang w:eastAsia="de-AT"/>
             </w:rPr>
           </w:pPr>
-          <w:hyperlink w:anchor="_Toc101856713" w:history="1">
+          <w:hyperlink w:anchor="_Toc102220470" w:history="1">
             <w:r>
               <w:rPr>
                 <w:rStyle w:val="Hyperlink"/>
               </w:rPr>
-              <w:t>2.4.2</w:t>
+              <w:t>3.4.2</w:t>
             </w:r>
             <w:r>
               <w:rPr>
@@ -2019,7 +2094,7 @@
               <w:rPr>
                 <w:webHidden/>
               </w:rPr>
-              <w:instrText xml:space="preserve"> PAGEREF _Toc101856713 \h </w:instrText>
+              <w:instrText xml:space="preserve"> PAGEREF _Toc102220470 \h </w:instrText>
             </w:r>
             <w:r>
               <w:rPr>
@@ -2036,7 +2111,7 @@
               <w:rPr>
                 <w:webHidden/>
               </w:rPr>
-              <w:t>17</w:t>
+              <w:t>18</w:t>
             </w:r>
             <w:r>
               <w:rPr>
@@ -2058,12 +2133,12 @@
               <w:lang w:eastAsia="de-AT"/>
             </w:rPr>
           </w:pPr>
-          <w:hyperlink w:anchor="_Toc101856714" w:history="1">
+          <w:hyperlink w:anchor="_Toc102220471" w:history="1">
             <w:r>
               <w:rPr>
                 <w:rStyle w:val="Hyperlink"/>
               </w:rPr>
-              <w:t>2.4.3</w:t>
+              <w:t>3.4.3</w:t>
             </w:r>
             <w:r>
               <w:rPr>
@@ -2094,7 +2169,7 @@
               <w:rPr>
                 <w:webHidden/>
               </w:rPr>
-              <w:instrText xml:space="preserve"> PAGEREF _Toc101856714 \h </w:instrText>
+              <w:instrText xml:space="preserve"> PAGEREF _Toc102220471 \h </w:instrText>
             </w:r>
             <w:r>
               <w:rPr>
@@ -2111,7 +2186,7 @@
               <w:rPr>
                 <w:webHidden/>
               </w:rPr>
-              <w:t>17</w:t>
+              <w:t>18</w:t>
             </w:r>
             <w:r>
               <w:rPr>
@@ -2133,12 +2208,12 @@
               <w:lang w:eastAsia="de-AT"/>
             </w:rPr>
           </w:pPr>
-          <w:hyperlink w:anchor="_Toc101856715" w:history="1">
+          <w:hyperlink w:anchor="_Toc102220472" w:history="1">
             <w:r>
               <w:rPr>
                 <w:rStyle w:val="Hyperlink"/>
               </w:rPr>
-              <w:t>2.4.4</w:t>
+              <w:t>3.4.4</w:t>
             </w:r>
             <w:r>
               <w:rPr>
@@ -2169,7 +2244,7 @@
               <w:rPr>
                 <w:webHidden/>
               </w:rPr>
-              <w:instrText xml:space="preserve"> PAGEREF _Toc101856715 \h </w:instrText>
+              <w:instrText xml:space="preserve"> PAGEREF _Toc102220472 \h </w:instrText>
             </w:r>
             <w:r>
               <w:rPr>
@@ -2186,7 +2261,7 @@
               <w:rPr>
                 <w:webHidden/>
               </w:rPr>
-              <w:t>17</w:t>
+              <w:t>18</w:t>
             </w:r>
             <w:r>
               <w:rPr>
@@ -2208,12 +2283,12 @@
               <w:lang w:eastAsia="de-AT"/>
             </w:rPr>
           </w:pPr>
-          <w:hyperlink w:anchor="_Toc101856716" w:history="1">
+          <w:hyperlink w:anchor="_Toc102220473" w:history="1">
             <w:r>
               <w:rPr>
                 <w:rStyle w:val="Hyperlink"/>
               </w:rPr>
-              <w:t>3</w:t>
+              <w:t>4</w:t>
             </w:r>
             <w:r>
               <w:rPr>
@@ -2244,7 +2319,7 @@
               <w:rPr>
                 <w:webHidden/>
               </w:rPr>
-              <w:instrText xml:space="preserve"> PAGEREF _Toc101856716 \h </w:instrText>
+              <w:instrText xml:space="preserve"> PAGEREF _Toc102220473 \h </w:instrText>
             </w:r>
             <w:r>
               <w:rPr>
@@ -2261,7 +2336,7 @@
               <w:rPr>
                 <w:webHidden/>
               </w:rPr>
-              <w:t>18</w:t>
+              <w:t>19</w:t>
             </w:r>
             <w:r>
               <w:rPr>
@@ -2283,12 +2358,12 @@
               <w:lang w:eastAsia="de-AT"/>
             </w:rPr>
           </w:pPr>
-          <w:hyperlink w:anchor="_Toc101856717" w:history="1">
+          <w:hyperlink w:anchor="_Toc102220474" w:history="1">
             <w:r>
               <w:rPr>
                 <w:rStyle w:val="Hyperlink"/>
               </w:rPr>
-              <w:t>4</w:t>
+              <w:t>5</w:t>
             </w:r>
             <w:r>
               <w:rPr>
@@ -2319,7 +2394,7 @@
               <w:rPr>
                 <w:webHidden/>
               </w:rPr>
-              <w:instrText xml:space="preserve"> PAGEREF _Toc101856717 \h </w:instrText>
+              <w:instrText xml:space="preserve"> PAGEREF _Toc102220474 \h </w:instrText>
             </w:r>
             <w:r>
               <w:rPr>
@@ -2336,7 +2411,7 @@
               <w:rPr>
                 <w:webHidden/>
               </w:rPr>
-              <w:t>18</w:t>
+              <w:t>20</w:t>
             </w:r>
             <w:r>
               <w:rPr>
@@ -2358,12 +2433,12 @@
               <w:lang w:eastAsia="de-AT"/>
             </w:rPr>
           </w:pPr>
-          <w:hyperlink w:anchor="_Toc101856718" w:history="1">
+          <w:hyperlink w:anchor="_Toc102220475" w:history="1">
             <w:r>
               <w:rPr>
                 <w:rStyle w:val="Hyperlink"/>
               </w:rPr>
-              <w:t>4.1</w:t>
+              <w:t>5.1</w:t>
             </w:r>
             <w:r>
               <w:rPr>
@@ -2394,7 +2469,7 @@
               <w:rPr>
                 <w:webHidden/>
               </w:rPr>
-              <w:instrText xml:space="preserve"> PAGEREF _Toc101856718 \h </w:instrText>
+              <w:instrText xml:space="preserve"> PAGEREF _Toc102220475 \h </w:instrText>
             </w:r>
             <w:r>
               <w:rPr>
@@ -2411,7 +2486,7 @@
               <w:rPr>
                 <w:webHidden/>
               </w:rPr>
-              <w:t>18</w:t>
+              <w:t>20</w:t>
             </w:r>
             <w:r>
               <w:rPr>
@@ -2433,12 +2508,12 @@
               <w:lang w:eastAsia="de-AT"/>
             </w:rPr>
           </w:pPr>
-          <w:hyperlink w:anchor="_Toc101856719" w:history="1">
+          <w:hyperlink w:anchor="_Toc102220476" w:history="1">
             <w:r>
               <w:rPr>
                 <w:rStyle w:val="Hyperlink"/>
               </w:rPr>
-              <w:t>4.2</w:t>
+              <w:t>5.2</w:t>
             </w:r>
             <w:r>
               <w:rPr>
@@ -2469,7 +2544,7 @@
               <w:rPr>
                 <w:webHidden/>
               </w:rPr>
-              <w:instrText xml:space="preserve"> PAGEREF _Toc101856719 \h </w:instrText>
+              <w:instrText xml:space="preserve"> PAGEREF _Toc102220476 \h </w:instrText>
             </w:r>
             <w:r>
               <w:rPr>
@@ -2486,7 +2561,7 @@
               <w:rPr>
                 <w:webHidden/>
               </w:rPr>
-              <w:t>18</w:t>
+              <w:t>20</w:t>
             </w:r>
             <w:r>
               <w:rPr>
@@ -2508,12 +2583,12 @@
               <w:lang w:eastAsia="de-AT"/>
             </w:rPr>
           </w:pPr>
-          <w:hyperlink w:anchor="_Toc101856720" w:history="1">
+          <w:hyperlink w:anchor="_Toc102220477" w:history="1">
             <w:r>
               <w:rPr>
                 <w:rStyle w:val="Hyperlink"/>
               </w:rPr>
-              <w:t>4.3</w:t>
+              <w:t>5.3</w:t>
             </w:r>
             <w:r>
               <w:rPr>
@@ -2544,7 +2619,7 @@
               <w:rPr>
                 <w:webHidden/>
               </w:rPr>
-              <w:instrText xml:space="preserve"> PAGEREF _Toc101856720 \h </w:instrText>
+              <w:instrText xml:space="preserve"> PAGEREF _Toc102220477 \h </w:instrText>
             </w:r>
             <w:r>
               <w:rPr>
@@ -2561,7 +2636,7 @@
               <w:rPr>
                 <w:webHidden/>
               </w:rPr>
-              <w:t>18</w:t>
+              <w:t>20</w:t>
             </w:r>
             <w:r>
               <w:rPr>
@@ -2583,12 +2658,12 @@
               <w:lang w:eastAsia="de-AT"/>
             </w:rPr>
           </w:pPr>
-          <w:hyperlink w:anchor="_Toc101856721" w:history="1">
+          <w:hyperlink w:anchor="_Toc102220478" w:history="1">
             <w:r>
               <w:rPr>
                 <w:rStyle w:val="Hyperlink"/>
               </w:rPr>
-              <w:t>4.4</w:t>
+              <w:t>5.4</w:t>
             </w:r>
             <w:r>
               <w:rPr>
@@ -2619,7 +2694,7 @@
               <w:rPr>
                 <w:webHidden/>
               </w:rPr>
-              <w:instrText xml:space="preserve"> PAGEREF _Toc101856721 \h </w:instrText>
+              <w:instrText xml:space="preserve"> PAGEREF _Toc102220478 \h </w:instrText>
             </w:r>
             <w:r>
               <w:rPr>
@@ -2636,7 +2711,7 @@
               <w:rPr>
                 <w:webHidden/>
               </w:rPr>
-              <w:t>18</w:t>
+              <w:t>21</w:t>
             </w:r>
             <w:r>
               <w:rPr>
@@ -2658,12 +2733,12 @@
               <w:lang w:eastAsia="de-AT"/>
             </w:rPr>
           </w:pPr>
-          <w:hyperlink w:anchor="_Toc101856722" w:history="1">
+          <w:hyperlink w:anchor="_Toc102220479" w:history="1">
             <w:r>
               <w:rPr>
                 <w:rStyle w:val="Hyperlink"/>
               </w:rPr>
-              <w:t>4.5</w:t>
+              <w:t>5.5</w:t>
             </w:r>
             <w:r>
               <w:rPr>
@@ -2694,7 +2769,7 @@
               <w:rPr>
                 <w:webHidden/>
               </w:rPr>
-              <w:instrText xml:space="preserve"> PAGEREF _Toc101856722 \h </w:instrText>
+              <w:instrText xml:space="preserve"> PAGEREF _Toc102220479 \h </w:instrText>
             </w:r>
             <w:r>
               <w:rPr>
@@ -2711,7 +2786,7 @@
               <w:rPr>
                 <w:webHidden/>
               </w:rPr>
-              <w:t>19</w:t>
+              <w:t>21</w:t>
             </w:r>
             <w:r>
               <w:rPr>
@@ -2733,12 +2808,12 @@
               <w:lang w:eastAsia="de-AT"/>
             </w:rPr>
           </w:pPr>
-          <w:hyperlink w:anchor="_Toc101856723" w:history="1">
+          <w:hyperlink w:anchor="_Toc102220480" w:history="1">
             <w:r>
               <w:rPr>
                 <w:rStyle w:val="Hyperlink"/>
               </w:rPr>
-              <w:t>4.6</w:t>
+              <w:t>5.6</w:t>
             </w:r>
             <w:r>
               <w:rPr>
@@ -2769,7 +2844,7 @@
               <w:rPr>
                 <w:webHidden/>
               </w:rPr>
-              <w:instrText xml:space="preserve"> PAGEREF _Toc101856723 \h </w:instrText>
+              <w:instrText xml:space="preserve"> PAGEREF _Toc102220480 \h </w:instrText>
             </w:r>
             <w:r>
               <w:rPr>
@@ -2786,7 +2861,7 @@
               <w:rPr>
                 <w:webHidden/>
               </w:rPr>
-              <w:t>19</w:t>
+              <w:t>21</w:t>
             </w:r>
             <w:r>
               <w:rPr>
@@ -2808,12 +2883,12 @@
               <w:lang w:eastAsia="de-AT"/>
             </w:rPr>
           </w:pPr>
-          <w:hyperlink w:anchor="_Toc101856724" w:history="1">
+          <w:hyperlink w:anchor="_Toc102220481" w:history="1">
             <w:r>
               <w:rPr>
                 <w:rStyle w:val="Hyperlink"/>
               </w:rPr>
-              <w:t>4.7</w:t>
+              <w:t>5.7</w:t>
             </w:r>
             <w:r>
               <w:rPr>
@@ -2844,7 +2919,7 @@
               <w:rPr>
                 <w:webHidden/>
               </w:rPr>
-              <w:instrText xml:space="preserve"> PAGEREF _Toc101856724 \h </w:instrText>
+              <w:instrText xml:space="preserve"> PAGEREF _Toc102220481 \h </w:instrText>
             </w:r>
             <w:r>
               <w:rPr>
@@ -2861,7 +2936,7 @@
               <w:rPr>
                 <w:webHidden/>
               </w:rPr>
-              <w:t>19</w:t>
+              <w:t>22</w:t>
             </w:r>
             <w:r>
               <w:rPr>
@@ -2883,12 +2958,12 @@
               <w:lang w:eastAsia="de-AT"/>
             </w:rPr>
           </w:pPr>
-          <w:hyperlink w:anchor="_Toc101856725" w:history="1">
+          <w:hyperlink w:anchor="_Toc102220482" w:history="1">
             <w:r>
               <w:rPr>
                 <w:rStyle w:val="Hyperlink"/>
               </w:rPr>
-              <w:t>4.8</w:t>
+              <w:t>5.8</w:t>
             </w:r>
             <w:r>
               <w:rPr>
@@ -2919,7 +2994,7 @@
               <w:rPr>
                 <w:webHidden/>
               </w:rPr>
-              <w:instrText xml:space="preserve"> PAGEREF _Toc101856725 \h </w:instrText>
+              <w:instrText xml:space="preserve"> PAGEREF _Toc102220482 \h </w:instrText>
             </w:r>
             <w:r>
               <w:rPr>
@@ -2936,7 +3011,7 @@
               <w:rPr>
                 <w:webHidden/>
               </w:rPr>
-              <w:t>20</w:t>
+              <w:t>22</w:t>
             </w:r>
             <w:r>
               <w:rPr>
@@ -2958,12 +3033,12 @@
               <w:lang w:eastAsia="de-AT"/>
             </w:rPr>
           </w:pPr>
-          <w:hyperlink w:anchor="_Toc101856726" w:history="1">
+          <w:hyperlink w:anchor="_Toc102220483" w:history="1">
             <w:r>
               <w:rPr>
                 <w:rStyle w:val="Hyperlink"/>
               </w:rPr>
-              <w:t>4.9</w:t>
+              <w:t>5.9</w:t>
             </w:r>
             <w:r>
               <w:rPr>
@@ -2994,7 +3069,7 @@
               <w:rPr>
                 <w:webHidden/>
               </w:rPr>
-              <w:instrText xml:space="preserve"> PAGEREF _Toc101856726 \h </w:instrText>
+              <w:instrText xml:space="preserve"> PAGEREF _Toc102220483 \h </w:instrText>
             </w:r>
             <w:r>
               <w:rPr>
@@ -3011,7 +3086,7 @@
               <w:rPr>
                 <w:webHidden/>
               </w:rPr>
-              <w:t>20</w:t>
+              <w:t>22</w:t>
             </w:r>
             <w:r>
               <w:rPr>
@@ -3033,12 +3108,12 @@
               <w:lang w:eastAsia="de-AT"/>
             </w:rPr>
           </w:pPr>
-          <w:hyperlink w:anchor="_Toc101856727" w:history="1">
+          <w:hyperlink w:anchor="_Toc102220484" w:history="1">
             <w:r>
               <w:rPr>
                 <w:rStyle w:val="Hyperlink"/>
               </w:rPr>
-              <w:t>4.10</w:t>
+              <w:t>5.10</w:t>
             </w:r>
             <w:r>
               <w:rPr>
@@ -3069,7 +3144,7 @@
               <w:rPr>
                 <w:webHidden/>
               </w:rPr>
-              <w:instrText xml:space="preserve"> PAGEREF _Toc101856727 \h </w:instrText>
+              <w:instrText xml:space="preserve"> PAGEREF _Toc102220484 \h </w:instrText>
             </w:r>
             <w:r>
               <w:rPr>
@@ -3086,7 +3161,7 @@
               <w:rPr>
                 <w:webHidden/>
               </w:rPr>
-              <w:t>20</w:t>
+              <w:t>23</w:t>
             </w:r>
             <w:r>
               <w:rPr>
@@ -3108,12 +3183,12 @@
               <w:lang w:eastAsia="de-AT"/>
             </w:rPr>
           </w:pPr>
-          <w:hyperlink w:anchor="_Toc101856728" w:history="1">
+          <w:hyperlink w:anchor="_Toc102220485" w:history="1">
             <w:r>
               <w:rPr>
                 <w:rStyle w:val="Hyperlink"/>
               </w:rPr>
-              <w:t>4.11</w:t>
+              <w:t>5.11</w:t>
             </w:r>
             <w:r>
               <w:rPr>
@@ -3144,7 +3219,7 @@
               <w:rPr>
                 <w:webHidden/>
               </w:rPr>
-              <w:instrText xml:space="preserve"> PAGEREF _Toc101856728 \h </w:instrText>
+              <w:instrText xml:space="preserve"> PAGEREF _Toc102220485 \h </w:instrText>
             </w:r>
             <w:r>
               <w:rPr>
@@ -3161,7 +3236,7 @@
               <w:rPr>
                 <w:webHidden/>
               </w:rPr>
-              <w:t>20</w:t>
+              <w:t>23</w:t>
             </w:r>
             <w:r>
               <w:rPr>
@@ -3183,12 +3258,12 @@
               <w:lang w:eastAsia="de-AT"/>
             </w:rPr>
           </w:pPr>
-          <w:hyperlink w:anchor="_Toc101856729" w:history="1">
+          <w:hyperlink w:anchor="_Toc102220486" w:history="1">
             <w:r>
               <w:rPr>
                 <w:rStyle w:val="Hyperlink"/>
               </w:rPr>
-              <w:t>4.12</w:t>
+              <w:t>5.12</w:t>
             </w:r>
             <w:r>
               <w:rPr>
@@ -3219,7 +3294,7 @@
               <w:rPr>
                 <w:webHidden/>
               </w:rPr>
-              <w:instrText xml:space="preserve"> PAGEREF _Toc101856729 \h </w:instrText>
+              <w:instrText xml:space="preserve"> PAGEREF _Toc102220486 \h </w:instrText>
             </w:r>
             <w:r>
               <w:rPr>
@@ -3236,7 +3311,7 @@
               <w:rPr>
                 <w:webHidden/>
               </w:rPr>
-              <w:t>21</w:t>
+              <w:t>23</w:t>
             </w:r>
             <w:r>
               <w:rPr>
@@ -3258,12 +3333,12 @@
               <w:lang w:eastAsia="de-AT"/>
             </w:rPr>
           </w:pPr>
-          <w:hyperlink w:anchor="_Toc101856730" w:history="1">
+          <w:hyperlink w:anchor="_Toc102220487" w:history="1">
             <w:r>
               <w:rPr>
                 <w:rStyle w:val="Hyperlink"/>
               </w:rPr>
-              <w:t>4.13</w:t>
+              <w:t>5.13</w:t>
             </w:r>
             <w:r>
               <w:rPr>
@@ -3294,7 +3369,7 @@
               <w:rPr>
                 <w:webHidden/>
               </w:rPr>
-              <w:instrText xml:space="preserve"> PAGEREF _Toc101856730 \h </w:instrText>
+              <w:instrText xml:space="preserve"> PAGEREF _Toc102220487 \h </w:instrText>
             </w:r>
             <w:r>
               <w:rPr>
@@ -3311,7 +3386,7 @@
               <w:rPr>
                 <w:webHidden/>
               </w:rPr>
-              <w:t>21</w:t>
+              <w:t>23</w:t>
             </w:r>
             <w:r>
               <w:rPr>
@@ -3333,12 +3408,12 @@
               <w:lang w:eastAsia="de-AT"/>
             </w:rPr>
           </w:pPr>
-          <w:hyperlink w:anchor="_Toc101856731" w:history="1">
+          <w:hyperlink w:anchor="_Toc102220488" w:history="1">
             <w:r>
               <w:rPr>
                 <w:rStyle w:val="Hyperlink"/>
               </w:rPr>
-              <w:t>5</w:t>
+              <w:t>6</w:t>
             </w:r>
             <w:r>
               <w:rPr>
@@ -3369,7 +3444,7 @@
               <w:rPr>
                 <w:webHidden/>
               </w:rPr>
-              <w:instrText xml:space="preserve"> PAGEREF _Toc101856731 \h </w:instrText>
+              <w:instrText xml:space="preserve"> PAGEREF _Toc102220488 \h </w:instrText>
             </w:r>
             <w:r>
               <w:rPr>
@@ -3386,7 +3461,7 @@
               <w:rPr>
                 <w:webHidden/>
               </w:rPr>
-              <w:t>21</w:t>
+              <w:t>23</w:t>
             </w:r>
             <w:r>
               <w:rPr>
@@ -3408,12 +3483,12 @@
               <w:lang w:eastAsia="de-AT"/>
             </w:rPr>
           </w:pPr>
-          <w:hyperlink w:anchor="_Toc101856732" w:history="1">
+          <w:hyperlink w:anchor="_Toc102220489" w:history="1">
             <w:r>
               <w:rPr>
                 <w:rStyle w:val="Hyperlink"/>
               </w:rPr>
-              <w:t>5.1</w:t>
+              <w:t>6.1</w:t>
             </w:r>
             <w:r>
               <w:rPr>
@@ -3444,7 +3519,7 @@
               <w:rPr>
                 <w:webHidden/>
               </w:rPr>
-              <w:instrText xml:space="preserve"> PAGEREF _Toc101856732 \h </w:instrText>
+              <w:instrText xml:space="preserve"> PAGEREF _Toc102220489 \h </w:instrText>
             </w:r>
             <w:r>
               <w:rPr>
@@ -3461,7 +3536,7 @@
               <w:rPr>
                 <w:webHidden/>
               </w:rPr>
-              <w:t>22</w:t>
+              <w:t>24</w:t>
             </w:r>
             <w:r>
               <w:rPr>
@@ -3483,12 +3558,12 @@
               <w:lang w:eastAsia="de-AT"/>
             </w:rPr>
           </w:pPr>
-          <w:hyperlink w:anchor="_Toc101856733" w:history="1">
+          <w:hyperlink w:anchor="_Toc102220490" w:history="1">
             <w:r>
               <w:rPr>
                 <w:rStyle w:val="Hyperlink"/>
               </w:rPr>
-              <w:t>5.1.1</w:t>
+              <w:t>6.1.1</w:t>
             </w:r>
             <w:r>
               <w:rPr>
@@ -3519,7 +3594,7 @@
               <w:rPr>
                 <w:webHidden/>
               </w:rPr>
-              <w:instrText xml:space="preserve"> PAGEREF _Toc101856733 \h </w:instrText>
+              <w:instrText xml:space="preserve"> PAGEREF _Toc102220490 \h </w:instrText>
             </w:r>
             <w:r>
               <w:rPr>
@@ -3536,7 +3611,7 @@
               <w:rPr>
                 <w:webHidden/>
               </w:rPr>
-              <w:t>22</w:t>
+              <w:t>24</w:t>
             </w:r>
             <w:r>
               <w:rPr>
@@ -3558,12 +3633,12 @@
               <w:lang w:eastAsia="de-AT"/>
             </w:rPr>
           </w:pPr>
-          <w:hyperlink w:anchor="_Toc101856734" w:history="1">
+          <w:hyperlink w:anchor="_Toc102220491" w:history="1">
             <w:r>
               <w:rPr>
                 <w:rStyle w:val="Hyperlink"/>
               </w:rPr>
-              <w:t>5.1.2</w:t>
+              <w:t>6.1.2</w:t>
             </w:r>
             <w:r>
               <w:rPr>
@@ -3594,7 +3669,7 @@
               <w:rPr>
                 <w:webHidden/>
               </w:rPr>
-              <w:instrText xml:space="preserve"> PAGEREF _Toc101856734 \h </w:instrText>
+              <w:instrText xml:space="preserve"> PAGEREF _Toc102220491 \h </w:instrText>
             </w:r>
             <w:r>
               <w:rPr>
@@ -3611,7 +3686,7 @@
               <w:rPr>
                 <w:webHidden/>
               </w:rPr>
-              <w:t>22</w:t>
+              <w:t>24</w:t>
             </w:r>
             <w:r>
               <w:rPr>
@@ -3633,12 +3708,12 @@
               <w:lang w:eastAsia="de-AT"/>
             </w:rPr>
           </w:pPr>
-          <w:hyperlink w:anchor="_Toc101856735" w:history="1">
+          <w:hyperlink w:anchor="_Toc102220492" w:history="1">
             <w:r>
               <w:rPr>
                 <w:rStyle w:val="Hyperlink"/>
               </w:rPr>
-              <w:t>5.1.3</w:t>
+              <w:t>6.1.3</w:t>
             </w:r>
             <w:r>
               <w:rPr>
@@ -3669,7 +3744,7 @@
               <w:rPr>
                 <w:webHidden/>
               </w:rPr>
-              <w:instrText xml:space="preserve"> PAGEREF _Toc101856735 \h </w:instrText>
+              <w:instrText xml:space="preserve"> PAGEREF _Toc102220492 \h </w:instrText>
             </w:r>
             <w:r>
               <w:rPr>
@@ -3686,7 +3761,7 @@
               <w:rPr>
                 <w:webHidden/>
               </w:rPr>
-              <w:t>22</w:t>
+              <w:t>25</w:t>
             </w:r>
             <w:r>
               <w:rPr>
@@ -3708,12 +3783,12 @@
               <w:lang w:eastAsia="de-AT"/>
             </w:rPr>
           </w:pPr>
-          <w:hyperlink w:anchor="_Toc101856736" w:history="1">
+          <w:hyperlink w:anchor="_Toc102220493" w:history="1">
             <w:r>
               <w:rPr>
                 <w:rStyle w:val="Hyperlink"/>
               </w:rPr>
-              <w:t>5.2</w:t>
+              <w:t>6.2</w:t>
             </w:r>
             <w:r>
               <w:rPr>
@@ -3744,7 +3819,7 @@
               <w:rPr>
                 <w:webHidden/>
               </w:rPr>
-              <w:instrText xml:space="preserve"> PAGEREF _Toc101856736 \h </w:instrText>
+              <w:instrText xml:space="preserve"> PAGEREF _Toc102220493 \h </w:instrText>
             </w:r>
             <w:r>
               <w:rPr>
@@ -3761,7 +3836,7 @@
               <w:rPr>
                 <w:webHidden/>
               </w:rPr>
-              <w:t>22</w:t>
+              <w:t>25</w:t>
             </w:r>
             <w:r>
               <w:rPr>
@@ -3783,12 +3858,12 @@
               <w:lang w:eastAsia="de-AT"/>
             </w:rPr>
           </w:pPr>
-          <w:hyperlink w:anchor="_Toc101856737" w:history="1">
+          <w:hyperlink w:anchor="_Toc102220494" w:history="1">
             <w:r>
               <w:rPr>
                 <w:rStyle w:val="Hyperlink"/>
               </w:rPr>
-              <w:t>5.2.1</w:t>
+              <w:t>6.2.1</w:t>
             </w:r>
             <w:r>
               <w:rPr>
@@ -3819,7 +3894,7 @@
               <w:rPr>
                 <w:webHidden/>
               </w:rPr>
-              <w:instrText xml:space="preserve"> PAGEREF _Toc101856737 \h </w:instrText>
+              <w:instrText xml:space="preserve"> PAGEREF _Toc102220494 \h </w:instrText>
             </w:r>
             <w:r>
               <w:rPr>
@@ -3836,7 +3911,7 @@
               <w:rPr>
                 <w:webHidden/>
               </w:rPr>
-              <w:t>24</w:t>
+              <w:t>26</w:t>
             </w:r>
             <w:r>
               <w:rPr>
@@ -3858,12 +3933,12 @@
               <w:lang w:eastAsia="de-AT"/>
             </w:rPr>
           </w:pPr>
-          <w:hyperlink w:anchor="_Toc101856738" w:history="1">
+          <w:hyperlink w:anchor="_Toc102220495" w:history="1">
             <w:r>
               <w:rPr>
                 <w:rStyle w:val="Hyperlink"/>
               </w:rPr>
-              <w:t>5.2.2</w:t>
+              <w:t>6.2.2</w:t>
             </w:r>
             <w:r>
               <w:rPr>
@@ -3894,7 +3969,7 @@
               <w:rPr>
                 <w:webHidden/>
               </w:rPr>
-              <w:instrText xml:space="preserve"> PAGEREF _Toc101856738 \h </w:instrText>
+              <w:instrText xml:space="preserve"> PAGEREF _Toc102220495 \h </w:instrText>
             </w:r>
             <w:r>
               <w:rPr>
@@ -3911,7 +3986,7 @@
               <w:rPr>
                 <w:webHidden/>
               </w:rPr>
-              <w:t>25</w:t>
+              <w:t>27</w:t>
             </w:r>
             <w:r>
               <w:rPr>
@@ -3933,12 +4008,12 @@
               <w:lang w:eastAsia="de-AT"/>
             </w:rPr>
           </w:pPr>
-          <w:hyperlink w:anchor="_Toc101856739" w:history="1">
+          <w:hyperlink w:anchor="_Toc102220496" w:history="1">
             <w:r>
               <w:rPr>
                 <w:rStyle w:val="Hyperlink"/>
               </w:rPr>
-              <w:t>5.2.3</w:t>
+              <w:t>6.2.3</w:t>
             </w:r>
             <w:r>
               <w:rPr>
@@ -3969,7 +4044,7 @@
               <w:rPr>
                 <w:webHidden/>
               </w:rPr>
-              <w:instrText xml:space="preserve"> PAGEREF _Toc101856739 \h </w:instrText>
+              <w:instrText xml:space="preserve"> PAGEREF _Toc102220496 \h </w:instrText>
             </w:r>
             <w:r>
               <w:rPr>
@@ -3986,7 +4061,7 @@
               <w:rPr>
                 <w:webHidden/>
               </w:rPr>
-              <w:t>26</w:t>
+              <w:t>28</w:t>
             </w:r>
             <w:r>
               <w:rPr>
@@ -4008,12 +4083,12 @@
               <w:lang w:eastAsia="de-AT"/>
             </w:rPr>
           </w:pPr>
-          <w:hyperlink w:anchor="_Toc101856740" w:history="1">
+          <w:hyperlink w:anchor="_Toc102220497" w:history="1">
             <w:r>
               <w:rPr>
                 <w:rStyle w:val="Hyperlink"/>
               </w:rPr>
-              <w:t>5.2.4</w:t>
+              <w:t>6.2.4</w:t>
             </w:r>
             <w:r>
               <w:rPr>
@@ -4044,7 +4119,7 @@
               <w:rPr>
                 <w:webHidden/>
               </w:rPr>
-              <w:instrText xml:space="preserve"> PAGEREF _Toc101856740 \h </w:instrText>
+              <w:instrText xml:space="preserve"> PAGEREF _Toc102220497 \h </w:instrText>
             </w:r>
             <w:r>
               <w:rPr>
@@ -4061,7 +4136,7 @@
               <w:rPr>
                 <w:webHidden/>
               </w:rPr>
-              <w:t>28</w:t>
+              <w:t>30</w:t>
             </w:r>
             <w:r>
               <w:rPr>
@@ -4082,7 +4157,7 @@
               <w:lang w:eastAsia="de-AT"/>
             </w:rPr>
           </w:pPr>
-          <w:hyperlink w:anchor="_Toc101856741" w:history="1">
+          <w:hyperlink w:anchor="_Toc102220498" w:history="1">
             <w:r>
               <w:rPr>
                 <w:rStyle w:val="Hyperlink"/>
@@ -4105,7 +4180,7 @@
               <w:rPr>
                 <w:webHidden/>
               </w:rPr>
-              <w:instrText xml:space="preserve"> PAGEREF _Toc101856741 \h </w:instrText>
+              <w:instrText xml:space="preserve"> PAGEREF _Toc102220498 \h </w:instrText>
             </w:r>
             <w:r>
               <w:rPr>
@@ -4143,7 +4218,7 @@
               <w:lang w:eastAsia="de-AT"/>
             </w:rPr>
           </w:pPr>
-          <w:hyperlink w:anchor="_Toc101856742" w:history="1">
+          <w:hyperlink w:anchor="_Toc102220499" w:history="1">
             <w:r>
               <w:rPr>
                 <w:rStyle w:val="Hyperlink"/>
@@ -4166,7 +4241,7 @@
               <w:rPr>
                 <w:webHidden/>
               </w:rPr>
-              <w:instrText xml:space="preserve"> PAGEREF _Toc101856742 \h </w:instrText>
+              <w:instrText xml:space="preserve"> PAGEREF _Toc102220499 \h </w:instrText>
             </w:r>
             <w:r>
               <w:rPr>
@@ -4204,7 +4279,7 @@
               <w:lang w:eastAsia="de-AT"/>
             </w:rPr>
           </w:pPr>
-          <w:hyperlink w:anchor="_Toc101856743" w:history="1">
+          <w:hyperlink w:anchor="_Toc102220500" w:history="1">
             <w:r>
               <w:rPr>
                 <w:rStyle w:val="Hyperlink"/>
@@ -4228,7 +4303,7 @@
               <w:rPr>
                 <w:webHidden/>
               </w:rPr>
-              <w:instrText xml:space="preserve"> PAGEREF _Toc101856743 \h </w:instrText>
+              <w:instrText xml:space="preserve"> PAGEREF _Toc102220500 \h </w:instrText>
             </w:r>
             <w:r>
               <w:rPr>
@@ -4288,12 +4363,56 @@
       <w:pPr>
         <w:pStyle w:val="berschrift1"/>
       </w:pPr>
-      <w:bookmarkStart w:id="0" w:name="_Toc101856695"/>
+      <w:bookmarkStart w:id="0" w:name="_Toc102220451"/>
       <w:r>
         <w:lastRenderedPageBreak/>
+        <w:t>Kurzfassung</w:t>
+      </w:r>
+      <w:bookmarkEnd w:id="0"/>
+    </w:p>
+    <w:p>
+      <w:r>
+        <w:t>Die Corona Pandemie sowie Faktoren wie beispielsweise die Digitalisierung machen es Restaurants immer schwerer ohne eine Digitale Präsenz zu existieren. Immer mehr Menschen sehnen sich danach bequem von der Couch aus Essen bestellen zu können. Das Problem ist, dass viele Besitzer von Restaurants oder einem Schnell-Imbissen meist keine Möglichkeit besitzen, Online-Bestellungen anzunehmen. Dies wird derzeit noch oft umständlich über Telefon abgewickelt. Durch unser entwickeltes System ist es einem Resteraunt oder beispielsweise einem Schnell-Imbiss möglich, sich rasch eine Internetpräsenz mit Bestell- sowie Abholfunktionen aufzubauen. Sie können sich schnell und ohne Vorkenntnisse eine eigens konfigurierte Webseite nach ihren eigenen Designvorstellungen erstellen. Des Weiteren lassen sich Produkte beziehungsweise Gerichte zur Abholung oder zur Lieferung über die eigene Webseite anbieten. Zudem wird das Hosting der Webseite automatisch und ohne viel Aufwand erledigt.</w:t>
+      </w:r>
+    </w:p>
+    <w:p>
+      <w:r>
+        <w:t xml:space="preserve">Zur Umsetzung jenes Systems wird ein bewährter Technologie-Stack verwendet. </w:t>
+      </w:r>
+      <w:r>
+        <w:t xml:space="preserve">Das Backend </w:t>
+      </w:r>
+      <w:r>
+        <w:t>wird mit</w:t>
+      </w:r>
+      <w:r>
+        <w:t xml:space="preserve">tels Spring Boot umgesetz. Ein beliebtes Java Framework für Enterprise Applikationen. </w:t>
+      </w:r>
+      <w:r>
+        <w:t>Für das Frontend wird</w:t>
+      </w:r>
+      <w:r>
+        <w:t xml:space="preserve"> das auf dem Material Design Konzept besierende Framework</w:t>
+      </w:r>
+      <w:r>
+        <w:t xml:space="preserve"> </w:t>
+      </w:r>
+      <w:r>
+        <w:t>Materialize verwendet.</w:t>
+      </w:r>
+      <w:r>
+        <w:t xml:space="preserve"> Als Verbindungsstück jener Technologien wird Thymeleaf verwendet.</w:t>
+      </w:r>
+    </w:p>
+    <w:p>
+      <w:pPr>
+        <w:pStyle w:val="berschrift1"/>
+      </w:pPr>
+      <w:bookmarkStart w:id="1" w:name="_Toc102220452"/>
+      <w:r>
         <w:t>Einleitung</w:t>
       </w:r>
-      <w:bookmarkEnd w:id="0"/>
+      <w:bookmarkEnd w:id="1"/>
     </w:p>
     <w:p>
       <w:r>
@@ -4304,11 +4423,11 @@
       <w:pPr>
         <w:pStyle w:val="berschrift1"/>
       </w:pPr>
-      <w:bookmarkStart w:id="1" w:name="_Toc101856696"/>
+      <w:bookmarkStart w:id="2" w:name="_Toc102220453"/>
       <w:r>
         <w:t>Projektmanagement</w:t>
       </w:r>
-      <w:bookmarkEnd w:id="1"/>
+      <w:bookmarkEnd w:id="2"/>
     </w:p>
     <w:p>
       <w:r>
@@ -4319,11 +4438,11 @@
       <w:pPr>
         <w:pStyle w:val="berschrift2"/>
       </w:pPr>
-      <w:bookmarkStart w:id="2" w:name="_Toc101856697"/>
+      <w:bookmarkStart w:id="3" w:name="_Toc102220454"/>
       <w:r>
         <w:t>Metainformationen</w:t>
       </w:r>
-      <w:bookmarkEnd w:id="2"/>
+      <w:bookmarkEnd w:id="3"/>
     </w:p>
     <w:p>
       <w:r>
@@ -4334,11 +4453,11 @@
       <w:pPr>
         <w:pStyle w:val="berschrift2"/>
       </w:pPr>
-      <w:bookmarkStart w:id="3" w:name="_Toc101856698"/>
+      <w:bookmarkStart w:id="4" w:name="_Toc102220455"/>
       <w:r>
         <w:t>Vorerhebungen</w:t>
       </w:r>
-      <w:bookmarkEnd w:id="3"/>
+      <w:bookmarkEnd w:id="4"/>
     </w:p>
     <w:p>
       <w:r>
@@ -4349,11 +4468,11 @@
       <w:pPr>
         <w:pStyle w:val="berschrift3"/>
       </w:pPr>
-      <w:bookmarkStart w:id="4" w:name="_Toc101856699"/>
+      <w:bookmarkStart w:id="5" w:name="_Toc102220456"/>
       <w:r>
         <w:t>Ist-Zustand</w:t>
       </w:r>
-      <w:bookmarkEnd w:id="4"/>
+      <w:bookmarkEnd w:id="5"/>
     </w:p>
     <w:p>
       <w:pPr>
@@ -4373,11 +4492,11 @@
       <w:pPr>
         <w:pStyle w:val="berschrift3"/>
       </w:pPr>
-      <w:bookmarkStart w:id="5" w:name="_Toc101856700"/>
+      <w:bookmarkStart w:id="6" w:name="_Toc102220457"/>
       <w:r>
         <w:t>Soll-Zustand</w:t>
       </w:r>
-      <w:bookmarkEnd w:id="5"/>
+      <w:bookmarkEnd w:id="6"/>
     </w:p>
     <w:p>
       <w:pPr>
@@ -4397,11 +4516,11 @@
       <w:pPr>
         <w:pStyle w:val="berschrift3"/>
       </w:pPr>
-      <w:bookmarkStart w:id="6" w:name="_Toc101856701"/>
+      <w:bookmarkStart w:id="7" w:name="_Toc102220458"/>
       <w:r>
         <w:t>Projektumfeldanalyse</w:t>
       </w:r>
-      <w:bookmarkEnd w:id="6"/>
+      <w:bookmarkEnd w:id="7"/>
     </w:p>
     <w:p>
       <w:pPr>
@@ -4414,7 +4533,14 @@
         <w:rPr>
           <w:lang w:val="de-AT"/>
         </w:rPr>
-        <w:t>Im Rahmen des Projektes hat das Projektteam mit vielen verschiedenen Personen zu tun. Diese können und werden das Projekt positiv oder gar negativ beeinflussen. Es wird ermittelt, wer genau diese Stakeholder sind, welchen Einfluss sie haben, wie nahe sie zum Projekt stehen und welche Maßnahmen getroffen werden, um diese abzuholen. In</w:t>
+        <w:t xml:space="preserve">Im Rahmen des Projektes hat das Projektteam mit vielen verschiedenen Personen zu tun. Diese können und werden das Projekt positiv oder gar negativ beeinflussen. Es wird ermittelt, wer genau diese </w:t>
+      </w:r>
+      <w:r>
+        <w:rPr>
+          <w:lang w:val="de-AT"/>
+        </w:rPr>
+        <w:lastRenderedPageBreak/>
+        <w:t>Stakeholder sind, welchen Einfluss sie haben, wie nahe sie zum Projekt stehen und welche Maßnahmen getroffen werden, um diese abzuholen. In</w:t>
       </w:r>
       <w:r>
         <w:rPr>
@@ -4951,8 +5077,8 @@
         <w:pStyle w:val="Beschriftung"/>
         <w:jc w:val="center"/>
       </w:pPr>
-      <w:bookmarkStart w:id="7" w:name="_Ref87339737"/>
-      <w:bookmarkStart w:id="8" w:name="_Toc99995270"/>
+      <w:bookmarkStart w:id="8" w:name="_Ref87339737"/>
+      <w:bookmarkStart w:id="9" w:name="_Toc99995270"/>
       <w:r>
         <w:t xml:space="preserve">Tabelle </w:t>
       </w:r>
@@ -4980,8 +5106,8 @@
       <w:r>
         <w:t>: Stakeholder</w:t>
       </w:r>
-      <w:bookmarkEnd w:id="7"/>
       <w:bookmarkEnd w:id="8"/>
+      <w:bookmarkEnd w:id="9"/>
     </w:p>
     <w:p>
       <w:r>
@@ -5328,8 +5454,8 @@
         <w:pStyle w:val="Beschriftung"/>
         <w:jc w:val="center"/>
       </w:pPr>
-      <w:bookmarkStart w:id="9" w:name="_Ref87339793"/>
-      <w:bookmarkStart w:id="10" w:name="_Toc101857791"/>
+      <w:bookmarkStart w:id="10" w:name="_Ref87339793"/>
+      <w:bookmarkStart w:id="11" w:name="_Toc101857791"/>
       <w:r>
         <w:t xml:space="preserve">Abbildung </w:t>
       </w:r>
@@ -5357,8 +5483,8 @@
       <w:r>
         <w:t>: Stakeholder grafisch</w:t>
       </w:r>
-      <w:bookmarkEnd w:id="9"/>
       <w:bookmarkEnd w:id="10"/>
+      <w:bookmarkEnd w:id="11"/>
     </w:p>
     <w:p>
       <w:r>
@@ -6030,8 +6156,8 @@
         <w:pStyle w:val="Beschriftung"/>
         <w:jc w:val="center"/>
       </w:pPr>
-      <w:bookmarkStart w:id="11" w:name="_Ref87339927"/>
-      <w:bookmarkStart w:id="12" w:name="_Toc99995271"/>
+      <w:bookmarkStart w:id="12" w:name="_Ref87339927"/>
+      <w:bookmarkStart w:id="13" w:name="_Toc99995271"/>
       <w:r>
         <w:t xml:space="preserve">Tabelle </w:t>
       </w:r>
@@ -6059,18 +6185,18 @@
       <w:r>
         <w:t>: Legende Stakeholder grafisch</w:t>
       </w:r>
-      <w:bookmarkEnd w:id="11"/>
       <w:bookmarkEnd w:id="12"/>
+      <w:bookmarkEnd w:id="13"/>
     </w:p>
     <w:p>
       <w:pPr>
         <w:pStyle w:val="berschrift3"/>
       </w:pPr>
-      <w:bookmarkStart w:id="13" w:name="_Toc101856702"/>
+      <w:bookmarkStart w:id="14" w:name="_Toc102220459"/>
       <w:r>
         <w:t>Maßnahmen</w:t>
       </w:r>
-      <w:bookmarkEnd w:id="13"/>
+      <w:bookmarkEnd w:id="14"/>
     </w:p>
     <w:p>
       <w:pPr>
@@ -6496,8 +6622,8 @@
         <w:pStyle w:val="Beschriftung"/>
         <w:jc w:val="center"/>
       </w:pPr>
-      <w:bookmarkStart w:id="14" w:name="_Ref87339969"/>
-      <w:bookmarkStart w:id="15" w:name="_Toc99995272"/>
+      <w:bookmarkStart w:id="15" w:name="_Ref87339969"/>
+      <w:bookmarkStart w:id="16" w:name="_Toc99995272"/>
       <w:r>
         <w:t xml:space="preserve">Tabelle </w:t>
       </w:r>
@@ -6525,20 +6651,20 @@
       <w:r>
         <w:t>: Stakeholder Maßnahmen</w:t>
       </w:r>
-      <w:bookmarkEnd w:id="14"/>
       <w:bookmarkEnd w:id="15"/>
+      <w:bookmarkEnd w:id="16"/>
     </w:p>
     <w:p/>
     <w:p>
       <w:pPr>
         <w:pStyle w:val="berschrift3"/>
       </w:pPr>
-      <w:bookmarkStart w:id="16" w:name="_Toc101856703"/>
+      <w:bookmarkStart w:id="17" w:name="_Toc102220460"/>
       <w:r>
         <w:lastRenderedPageBreak/>
         <w:t>Risikoanalyse</w:t>
       </w:r>
-      <w:bookmarkEnd w:id="16"/>
+      <w:bookmarkEnd w:id="17"/>
     </w:p>
     <w:p>
       <w:pPr>
@@ -9162,9 +9288,9 @@
         <w:pStyle w:val="Beschriftung"/>
         <w:jc w:val="center"/>
       </w:pPr>
-      <w:bookmarkStart w:id="17" w:name="_Ref96079661"/>
-      <w:bookmarkStart w:id="18" w:name="_Ref97017499"/>
-      <w:bookmarkStart w:id="19" w:name="_Toc99995273"/>
+      <w:bookmarkStart w:id="18" w:name="_Ref96079661"/>
+      <w:bookmarkStart w:id="19" w:name="_Ref97017499"/>
+      <w:bookmarkStart w:id="20" w:name="_Toc99995273"/>
       <w:r>
         <w:t xml:space="preserve">Tabelle </w:t>
       </w:r>
@@ -9195,12 +9321,12 @@
       <w:r>
         <w:t xml:space="preserve"> Risikoportfolio</w:t>
       </w:r>
-      <w:bookmarkEnd w:id="17"/>
+      <w:bookmarkEnd w:id="18"/>
       <w:r>
         <w:t xml:space="preserve"> Teil 1</w:t>
       </w:r>
-      <w:bookmarkEnd w:id="18"/>
       <w:bookmarkEnd w:id="19"/>
+      <w:bookmarkEnd w:id="20"/>
     </w:p>
     <w:p/>
     <w:p/>
@@ -11312,8 +11438,8 @@
         <w:pStyle w:val="Beschriftung"/>
         <w:jc w:val="center"/>
       </w:pPr>
-      <w:bookmarkStart w:id="20" w:name="_Ref97017500"/>
-      <w:bookmarkStart w:id="21" w:name="_Toc99995274"/>
+      <w:bookmarkStart w:id="21" w:name="_Ref97017500"/>
+      <w:bookmarkStart w:id="22" w:name="_Toc99995274"/>
       <w:r>
         <w:t xml:space="preserve">Tabelle </w:t>
       </w:r>
@@ -11341,8 +11467,8 @@
       <w:r>
         <w:t xml:space="preserve"> Risikoportfolio Teil 2</w:t>
       </w:r>
-      <w:bookmarkEnd w:id="20"/>
       <w:bookmarkEnd w:id="21"/>
+      <w:bookmarkEnd w:id="22"/>
     </w:p>
     <w:p>
       <w:r>
@@ -11548,7 +11674,7 @@
         <w:pStyle w:val="Beschriftung"/>
         <w:jc w:val="center"/>
       </w:pPr>
-      <w:bookmarkStart w:id="22" w:name="_Toc99995275"/>
+      <w:bookmarkStart w:id="23" w:name="_Toc99995275"/>
       <w:r>
         <w:t xml:space="preserve">Tabelle </w:t>
       </w:r>
@@ -11579,7 +11705,7 @@
       <w:r>
         <w:t xml:space="preserve"> Legende Risikoportfolio grafisch</w:t>
       </w:r>
-      <w:bookmarkEnd w:id="22"/>
+      <w:bookmarkEnd w:id="23"/>
     </w:p>
     <w:p>
       <w:pPr>
@@ -11864,8 +11990,8 @@
                               <w:pStyle w:val="Beschriftung"/>
                               <w:jc w:val="center"/>
                             </w:pPr>
-                            <w:bookmarkStart w:id="23" w:name="_Ref96350436"/>
-                            <w:bookmarkStart w:id="24" w:name="_Toc101857792"/>
+                            <w:bookmarkStart w:id="24" w:name="_Ref96350436"/>
+                            <w:bookmarkStart w:id="25" w:name="_Toc101857792"/>
                             <w:r>
                               <w:t xml:space="preserve">Abbildung </w:t>
                             </w:r>
@@ -11899,8 +12025,8 @@
                             <w:r>
                               <w:t>Risikomatrix</w:t>
                             </w:r>
-                            <w:bookmarkEnd w:id="23"/>
                             <w:bookmarkEnd w:id="24"/>
+                            <w:bookmarkEnd w:id="25"/>
                           </w:p>
                         </w:txbxContent>
                       </wps:txbx>
@@ -11991,222 +12117,222 @@
       <w:pPr>
         <w:pStyle w:val="berschrift2"/>
       </w:pPr>
-      <w:bookmarkStart w:id="27" w:name="_Toc101856704"/>
+      <w:bookmarkStart w:id="26" w:name="_Toc102220461"/>
       <w:r>
         <w:t>Pflichtenheft</w:t>
       </w:r>
+      <w:bookmarkEnd w:id="26"/>
+    </w:p>
+    <w:p>
+      <w:r>
+        <w:t xml:space="preserve">Die folgenden Absätze </w:t>
+      </w:r>
+      <w:r>
+        <w:t xml:space="preserve">konkretisieren </w:t>
+      </w:r>
+      <w:r>
+        <w:t xml:space="preserve">die Pflichten des </w:t>
+      </w:r>
+      <w:r>
+        <w:t xml:space="preserve">Projektteams. </w:t>
+      </w:r>
+      <w:r>
+        <w:t>Dabei w</w:t>
+      </w:r>
+      <w:r>
+        <w:t xml:space="preserve">erden die </w:t>
+      </w:r>
+      <w:r>
+        <w:t>Funktionalitäten</w:t>
+      </w:r>
+      <w:r>
+        <w:t xml:space="preserve">, das Einsatzgebiet und die Ziele </w:t>
+      </w:r>
+      <w:r>
+        <w:t>genau definiert.</w:t>
+      </w:r>
+    </w:p>
+    <w:p>
+      <w:pPr>
+        <w:pStyle w:val="berschrift3"/>
+      </w:pPr>
+      <w:bookmarkStart w:id="27" w:name="_Toc102220462"/>
+      <w:r>
+        <w:t>Zielsetzung</w:t>
+      </w:r>
       <w:bookmarkEnd w:id="27"/>
     </w:p>
     <w:p>
-      <w:r>
-        <w:t xml:space="preserve">Die folgenden Absätze </w:t>
-      </w:r>
-      <w:r>
-        <w:t xml:space="preserve">konkretisieren </w:t>
-      </w:r>
-      <w:r>
-        <w:t xml:space="preserve">die Pflichten des </w:t>
-      </w:r>
-      <w:r>
-        <w:t xml:space="preserve">Projektteams. </w:t>
-      </w:r>
-      <w:r>
-        <w:t>Dabei w</w:t>
-      </w:r>
-      <w:r>
-        <w:t xml:space="preserve">erden die </w:t>
-      </w:r>
-      <w:r>
-        <w:t>Funktionalitäten</w:t>
-      </w:r>
-      <w:r>
-        <w:t xml:space="preserve">, das Einsatzgebiet und die Ziele </w:t>
-      </w:r>
-      <w:r>
-        <w:t>genau definiert.</w:t>
+      <w:pPr>
+        <w:pStyle w:val="Blockvorlage"/>
+        <w:rPr>
+          <w:lang w:val="de-AT"/>
+        </w:rPr>
+      </w:pPr>
+      <w:r>
+        <w:rPr>
+          <w:lang w:val="de-AT"/>
+        </w:rPr>
+        <w:t xml:space="preserve">Das Projektteam setzt sich die Entwicklung einer individualisierbaren Bestellplattform für die Gastronomie als Ziel. Damit sollen Restaurants die Möglichkeit haben, schnell und einfach einen Liefer-/Abholservice einzurichten. Das größte Hindernis ist dabei die Programmierung des individuell gestaltbaren Baukastensystems. Die Bestellplattform wird als Responsive Web-App veröffentlicht und folgt dem Material-Design als Formgebung. Als Schnittstelle zwischen dem Client und Server wird eine REST-API implementiert. Wunschziel ist es, dass unser Projektpartner und weitere mögliche Kandidaten die Bestellplattform verwenden und im täglichen Geschäft gebrauchen können. Die Absolvierung des Projekts </w:t>
+      </w:r>
+      <w:r>
+        <w:rPr>
+          <w:lang w:val="de-AT"/>
+        </w:rPr>
+        <w:t>hat</w:t>
+      </w:r>
+      <w:r>
+        <w:rPr>
+          <w:lang w:val="de-AT"/>
+        </w:rPr>
+        <w:t xml:space="preserve"> für jeden Projektbeteiligten eine positive Auswirkung. Die Gastronomie bekommt eine weitere Option, ihre Lebensmittel Online zu vermarkten und können personalisierte Bestellplattformen erstellen, die ihrer Unternehmensphilosophie entsprechen. Die Gesellschaft hat eine weitere Möglichkeit Essen im Internet zu kaufen. Die Projektanten haben die Möglichkeit bei einem sehr erfolgreichen Abschluss des Projekts einen kleinen Nebenverdienst zu generieren und haben sich Wissen zu neuartigen Technologien in der Webentwicklung angeeignet. Das Erreichen der Mindestanforderungen ist realistisch. Das Projektteam hat die Kompetenz innerhalb des geforderten Zeitraums die Aufgaben zu bewältigen und das Projekt vorzustellen. Jeder Projektant ist motiviert, seine Aufgabenstellungen zu absolvieren und so gut wie möglich zu bearbeiten, um ein reibungsloses Zusammenspiel der Teilaufgaben zu ermöglichen. Die Diplomarbeit wird im Juni 2022 abgegeben. Ein erster Prototyp soll, bis Jänner 2022 fertiggestellt werden.</w:t>
       </w:r>
     </w:p>
     <w:p>
       <w:pPr>
         <w:pStyle w:val="berschrift3"/>
       </w:pPr>
-      <w:bookmarkStart w:id="28" w:name="_Toc101856705"/>
-      <w:r>
-        <w:t>Zielsetzung</w:t>
+      <w:bookmarkStart w:id="28" w:name="_Toc102220463"/>
+      <w:r>
+        <w:t>Produkteinsatz und Umgebung</w:t>
       </w:r>
       <w:bookmarkEnd w:id="28"/>
     </w:p>
     <w:p>
       <w:pPr>
-        <w:pStyle w:val="Blockvorlage"/>
-        <w:rPr>
-          <w:lang w:val="de-AT"/>
-        </w:rPr>
-      </w:pPr>
-      <w:r>
-        <w:rPr>
-          <w:lang w:val="de-AT"/>
-        </w:rPr>
-        <w:t xml:space="preserve">Das Projektteam setzt sich die Entwicklung einer individualisierbaren Bestellplattform für die Gastronomie als Ziel. Damit sollen Restaurants die Möglichkeit haben, schnell und einfach einen Liefer-/Abholservice einzurichten. Das größte Hindernis ist dabei die Programmierung des individuell gestaltbaren Baukastensystems. Die Bestellplattform wird als Responsive Web-App veröffentlicht und folgt dem Material-Design als Formgebung. Als Schnittstelle zwischen dem Client und Server wird eine REST-API implementiert. Wunschziel ist es, dass unser Projektpartner und weitere mögliche Kandidaten die Bestellplattform verwenden und im täglichen Geschäft gebrauchen können. Die Absolvierung des Projekts </w:t>
-      </w:r>
-      <w:r>
-        <w:rPr>
-          <w:lang w:val="de-AT"/>
-        </w:rPr>
-        <w:t>hat</w:t>
-      </w:r>
-      <w:r>
-        <w:rPr>
-          <w:lang w:val="de-AT"/>
-        </w:rPr>
-        <w:t xml:space="preserve"> für jeden Projektbeteiligten eine positive Auswirkung. Die Gastronomie bekommt eine weitere Option, ihre Lebensmittel Online zu vermarkten und können personalisierte Bestellplattformen erstellen, die ihrer Unternehmensphilosophie entsprechen. Die Gesellschaft hat eine weitere Möglichkeit Essen im Internet zu kaufen. Die Projektanten haben die Möglichkeit bei einem sehr erfolgreichen Abschluss des Projekts einen kleinen Nebenverdienst zu generieren und haben sich Wissen zu neuartigen Technologien in der Webentwicklung angeeignet. Das Erreichen der Mindestanforderungen ist realistisch. Das Projektteam hat die Kompetenz innerhalb des geforderten Zeitraums die Aufgaben zu bewältigen und das Projekt vorzustellen. Jeder Projektant ist motiviert, seine Aufgabenstellungen zu absolvieren und so gut wie möglich zu bearbeiten, um ein reibungsloses Zusammenspiel der Teilaufgaben zu ermöglichen. Die Diplomarbeit wird im Juni 2022 abgegeben. Ein erster Prototyp soll, bis Jänner 2022 fertiggestellt werden.</w:t>
+        <w:jc w:val="both"/>
+      </w:pPr>
+      <w:r>
+        <w:t>Unser</w:t>
+      </w:r>
+      <w:r>
+        <w:t xml:space="preserve">e Software </w:t>
+      </w:r>
+      <w:r>
+        <w:t>soll die Arbeit in Gastronomie</w:t>
+      </w:r>
+      <w:r>
+        <w:t>b</w:t>
+      </w:r>
+      <w:r>
+        <w:t>etrieben</w:t>
+      </w:r>
+      <w:r>
+        <w:t xml:space="preserve"> </w:t>
+      </w:r>
+      <w:r>
+        <w:t>vereinfach</w:t>
+      </w:r>
+      <w:r>
+        <w:t>en</w:t>
+      </w:r>
+      <w:r>
+        <w:t>.</w:t>
+      </w:r>
+      <w:r>
+        <w:t xml:space="preserve"> Deshalb </w:t>
+      </w:r>
+      <w:r>
+        <w:t xml:space="preserve">versucht </w:t>
+      </w:r>
+      <w:r>
+        <w:t xml:space="preserve">das Projektteam </w:t>
+      </w:r>
+      <w:r>
+        <w:t xml:space="preserve">gezielt </w:t>
+      </w:r>
+      <w:r>
+        <w:t xml:space="preserve">die Mensch-Computer-Interaktion so </w:t>
+      </w:r>
+      <w:r>
+        <w:t>intuitiv wie möglich zu</w:t>
+      </w:r>
+      <w:r>
+        <w:t xml:space="preserve"> machen</w:t>
+      </w:r>
+      <w:r>
+        <w:t>.</w:t>
+      </w:r>
+      <w:r>
+        <w:t xml:space="preserve"> </w:t>
+      </w:r>
+      <w:r>
+        <w:t xml:space="preserve">Somit soll es den </w:t>
+      </w:r>
+      <w:r>
+        <w:t xml:space="preserve">Mitarbeitern </w:t>
+      </w:r>
+      <w:r>
+        <w:t>der</w:t>
+      </w:r>
+      <w:r>
+        <w:t xml:space="preserve"> Restaurants möglich sein</w:t>
+      </w:r>
+      <w:r>
+        <w:t>,</w:t>
+      </w:r>
+      <w:r>
+        <w:t xml:space="preserve"> </w:t>
+      </w:r>
+      <w:r>
+        <w:t xml:space="preserve">Onlinebestellungen schnell und einfach </w:t>
+      </w:r>
+      <w:r>
+        <w:t xml:space="preserve">anzunehmen. </w:t>
+      </w:r>
+      <w:r>
+        <w:t>Ein</w:t>
+      </w:r>
+      <w:r>
+        <w:t xml:space="preserve">en weiteren Einsatz findet </w:t>
+      </w:r>
+      <w:r>
+        <w:t xml:space="preserve">unser Projekt </w:t>
+      </w:r>
+      <w:r>
+        <w:t xml:space="preserve">bei allen hungrigen </w:t>
+      </w:r>
+      <w:r>
+        <w:t>Personen</w:t>
+      </w:r>
+      <w:r>
+        <w:t xml:space="preserve">, die sich bequem Essen bestellen möchten. </w:t>
+      </w:r>
+      <w:r>
+        <w:t>Die</w:t>
+      </w:r>
+      <w:r>
+        <w:t xml:space="preserve"> Onlineplattform </w:t>
+      </w:r>
+      <w:r>
+        <w:t xml:space="preserve">stellt dabei die besten </w:t>
+      </w:r>
+      <w:r>
+        <w:t>Voraussetzungen,</w:t>
+      </w:r>
+      <w:r>
+        <w:t xml:space="preserve"> </w:t>
+      </w:r>
+      <w:r>
+        <w:t xml:space="preserve">um eine Reibungslose Kommunikation zwischen </w:t>
+      </w:r>
+      <w:r>
+        <w:t xml:space="preserve">Restaurant und Kunde zu </w:t>
+      </w:r>
+      <w:r>
+        <w:t>ermöglichen.</w:t>
       </w:r>
     </w:p>
     <w:p>
       <w:pPr>
         <w:pStyle w:val="berschrift3"/>
       </w:pPr>
-      <w:bookmarkStart w:id="29" w:name="_Toc101856706"/>
-      <w:r>
-        <w:t>Produkteinsatz und Umgebung</w:t>
-      </w:r>
-      <w:bookmarkEnd w:id="29"/>
-    </w:p>
-    <w:p>
-      <w:pPr>
-        <w:jc w:val="both"/>
-      </w:pPr>
-      <w:r>
-        <w:t>Unser</w:t>
-      </w:r>
-      <w:r>
-        <w:t xml:space="preserve">e Software </w:t>
-      </w:r>
-      <w:r>
-        <w:t>soll die Arbeit in Gastronomie</w:t>
-      </w:r>
-      <w:r>
-        <w:t>b</w:t>
-      </w:r>
-      <w:r>
-        <w:t>etrieben</w:t>
-      </w:r>
-      <w:r>
-        <w:t xml:space="preserve"> </w:t>
-      </w:r>
-      <w:r>
-        <w:t>vereinfach</w:t>
-      </w:r>
-      <w:r>
-        <w:t>en</w:t>
-      </w:r>
-      <w:r>
-        <w:t>.</w:t>
-      </w:r>
-      <w:r>
-        <w:t xml:space="preserve"> Deshalb </w:t>
-      </w:r>
-      <w:r>
-        <w:t xml:space="preserve">versucht </w:t>
-      </w:r>
-      <w:r>
-        <w:t xml:space="preserve">das Projektteam </w:t>
-      </w:r>
-      <w:r>
-        <w:t xml:space="preserve">gezielt </w:t>
-      </w:r>
-      <w:r>
-        <w:t xml:space="preserve">die Mensch-Computer-Interaktion so </w:t>
-      </w:r>
-      <w:r>
-        <w:t>intuitiv wie möglich zu</w:t>
-      </w:r>
-      <w:r>
-        <w:t xml:space="preserve"> machen</w:t>
-      </w:r>
-      <w:r>
-        <w:t>.</w:t>
-      </w:r>
-      <w:r>
-        <w:t xml:space="preserve"> </w:t>
-      </w:r>
-      <w:r>
-        <w:t xml:space="preserve">Somit soll es den </w:t>
-      </w:r>
-      <w:r>
-        <w:t xml:space="preserve">Mitarbeitern </w:t>
-      </w:r>
-      <w:r>
-        <w:t>der</w:t>
-      </w:r>
-      <w:r>
-        <w:t xml:space="preserve"> Restaurants möglich sein</w:t>
-      </w:r>
-      <w:r>
-        <w:t>,</w:t>
-      </w:r>
-      <w:r>
-        <w:t xml:space="preserve"> </w:t>
-      </w:r>
-      <w:r>
-        <w:t xml:space="preserve">Onlinebestellungen schnell und einfach </w:t>
-      </w:r>
-      <w:r>
-        <w:t xml:space="preserve">anzunehmen. </w:t>
-      </w:r>
-      <w:r>
-        <w:t>Ein</w:t>
-      </w:r>
-      <w:r>
-        <w:t xml:space="preserve">en weiteren Einsatz findet </w:t>
-      </w:r>
-      <w:r>
-        <w:t xml:space="preserve">unser Projekt </w:t>
-      </w:r>
-      <w:r>
-        <w:t xml:space="preserve">bei allen hungrigen </w:t>
-      </w:r>
-      <w:r>
-        <w:t>Personen</w:t>
-      </w:r>
-      <w:r>
-        <w:t xml:space="preserve">, die sich bequem Essen bestellen möchten. </w:t>
-      </w:r>
-      <w:r>
-        <w:t>Die</w:t>
-      </w:r>
-      <w:r>
-        <w:t xml:space="preserve"> Onlineplattform </w:t>
-      </w:r>
-      <w:r>
-        <w:t xml:space="preserve">stellt dabei die besten </w:t>
-      </w:r>
-      <w:r>
-        <w:t>Voraussetzungen,</w:t>
-      </w:r>
-      <w:r>
-        <w:t xml:space="preserve"> </w:t>
-      </w:r>
-      <w:r>
-        <w:t xml:space="preserve">um eine Reibungslose Kommunikation zwischen </w:t>
-      </w:r>
-      <w:r>
-        <w:t xml:space="preserve">Restaurant und Kunde zu </w:t>
-      </w:r>
-      <w:r>
-        <w:t>ermöglichen.</w:t>
-      </w:r>
-    </w:p>
-    <w:p>
-      <w:pPr>
-        <w:pStyle w:val="berschrift3"/>
-      </w:pPr>
-      <w:bookmarkStart w:id="30" w:name="_Toc101856707"/>
+      <w:bookmarkStart w:id="29" w:name="_Toc102220464"/>
       <w:r>
         <w:lastRenderedPageBreak/>
         <w:t>Funktionalitäten</w:t>
       </w:r>
-      <w:bookmarkEnd w:id="30"/>
+      <w:bookmarkEnd w:id="29"/>
     </w:p>
     <w:p>
       <w:pPr>
@@ -12530,14 +12656,14 @@
       <w:pPr>
         <w:pStyle w:val="berschrift3"/>
       </w:pPr>
-      <w:bookmarkStart w:id="31" w:name="_Toc101856708"/>
+      <w:bookmarkStart w:id="30" w:name="_Toc102220465"/>
       <w:r>
         <w:t>Use</w:t>
       </w:r>
       <w:r>
         <w:t>-Case-Analyse</w:t>
       </w:r>
-      <w:bookmarkEnd w:id="31"/>
+      <w:bookmarkEnd w:id="30"/>
     </w:p>
     <w:p>
       <w:r>
@@ -13543,8 +13669,8 @@
         <w:keepNext/>
         <w:jc w:val="center"/>
       </w:pPr>
-      <w:bookmarkStart w:id="32" w:name="_Ref89157354"/>
-      <w:bookmarkStart w:id="33" w:name="_Toc99995276"/>
+      <w:bookmarkStart w:id="31" w:name="_Ref89157354"/>
+      <w:bookmarkStart w:id="32" w:name="_Toc99995276"/>
       <w:r>
         <w:t xml:space="preserve">Tabelle </w:t>
       </w:r>
@@ -13572,8 +13698,8 @@
       <w:r>
         <w:t xml:space="preserve">  Use-Case "Essen bestellen"</w:t>
       </w:r>
+      <w:bookmarkEnd w:id="31"/>
       <w:bookmarkEnd w:id="32"/>
-      <w:bookmarkEnd w:id="33"/>
     </w:p>
     <w:p>
       <w:r>
@@ -14312,8 +14438,8 @@
         <w:pStyle w:val="Beschriftung"/>
         <w:jc w:val="center"/>
       </w:pPr>
-      <w:bookmarkStart w:id="34" w:name="_Ref89157404"/>
-      <w:bookmarkStart w:id="35" w:name="_Toc99995277"/>
+      <w:bookmarkStart w:id="33" w:name="_Ref89157404"/>
+      <w:bookmarkStart w:id="34" w:name="_Toc99995277"/>
       <w:r>
         <w:t xml:space="preserve">Tabelle </w:t>
       </w:r>
@@ -14341,8 +14467,8 @@
       <w:r>
         <w:t xml:space="preserve"> Use-Case "Baukastensystem"</w:t>
       </w:r>
+      <w:bookmarkEnd w:id="33"/>
       <w:bookmarkEnd w:id="34"/>
-      <w:bookmarkEnd w:id="35"/>
     </w:p>
     <w:p>
       <w:r>
@@ -14985,8 +15111,8 @@
         <w:pStyle w:val="Beschriftung"/>
         <w:jc w:val="center"/>
       </w:pPr>
-      <w:bookmarkStart w:id="36" w:name="_Ref89157447"/>
-      <w:bookmarkStart w:id="37" w:name="_Toc99995278"/>
+      <w:bookmarkStart w:id="35" w:name="_Ref89157447"/>
+      <w:bookmarkStart w:id="36" w:name="_Toc99995278"/>
       <w:r>
         <w:t xml:space="preserve">Tabelle </w:t>
       </w:r>
@@ -15014,8 +15140,8 @@
       <w:r>
         <w:t xml:space="preserve"> Use-Case "Anmelden"</w:t>
       </w:r>
+      <w:bookmarkEnd w:id="35"/>
       <w:bookmarkEnd w:id="36"/>
-      <w:bookmarkEnd w:id="37"/>
     </w:p>
     <w:p/>
     <w:p>
@@ -15258,8 +15384,8 @@
                               <w:pStyle w:val="Beschriftung"/>
                               <w:jc w:val="center"/>
                             </w:pPr>
-                            <w:bookmarkStart w:id="38" w:name="_Ref89173170"/>
-                            <w:bookmarkStart w:id="39" w:name="_Toc101857793"/>
+                            <w:bookmarkStart w:id="37" w:name="_Ref89173170"/>
+                            <w:bookmarkStart w:id="38" w:name="_Toc101857793"/>
                             <w:r>
                               <w:t xml:space="preserve">Abbildung </w:t>
                             </w:r>
@@ -15284,11 +15410,11 @@
                             <w:r>
                               <w:fldChar w:fldCharType="end"/>
                             </w:r>
-                            <w:bookmarkEnd w:id="38"/>
+                            <w:bookmarkEnd w:id="37"/>
                             <w:r>
                               <w:t xml:space="preserve"> Use-Case-Diagramm Restaurant</w:t>
                             </w:r>
-                            <w:bookmarkEnd w:id="39"/>
+                            <w:bookmarkEnd w:id="38"/>
                           </w:p>
                         </w:txbxContent>
                       </wps:txbx>
@@ -15558,8 +15684,8 @@
                               <w:pStyle w:val="Beschriftung"/>
                               <w:jc w:val="center"/>
                             </w:pPr>
-                            <w:bookmarkStart w:id="42" w:name="_Ref89173123"/>
-                            <w:bookmarkStart w:id="43" w:name="_Toc101857794"/>
+                            <w:bookmarkStart w:id="39" w:name="_Ref89173123"/>
+                            <w:bookmarkStart w:id="40" w:name="_Toc101857794"/>
                             <w:r>
                               <w:t xml:space="preserve">Abbildung </w:t>
                             </w:r>
@@ -15584,11 +15710,11 @@
                             <w:r>
                               <w:fldChar w:fldCharType="end"/>
                             </w:r>
-                            <w:bookmarkEnd w:id="42"/>
+                            <w:bookmarkEnd w:id="39"/>
                             <w:r>
                               <w:t xml:space="preserve"> Use-Case-Diagramm Kunde</w:t>
                             </w:r>
-                            <w:bookmarkEnd w:id="43"/>
+                            <w:bookmarkEnd w:id="40"/>
                           </w:p>
                         </w:txbxContent>
                       </wps:txbx>
@@ -15662,14 +15788,14 @@
       <w:pPr>
         <w:pStyle w:val="berschrift3"/>
       </w:pPr>
-      <w:bookmarkStart w:id="46" w:name="_Ref99993541"/>
-      <w:bookmarkStart w:id="47" w:name="_Toc101856709"/>
+      <w:bookmarkStart w:id="41" w:name="_Ref99993541"/>
+      <w:bookmarkStart w:id="42" w:name="_Toc102220466"/>
       <w:r>
         <w:lastRenderedPageBreak/>
         <w:t>User-Interface-Design</w:t>
       </w:r>
-      <w:bookmarkEnd w:id="46"/>
-      <w:bookmarkEnd w:id="47"/>
+      <w:bookmarkEnd w:id="41"/>
+      <w:bookmarkEnd w:id="42"/>
     </w:p>
     <w:p>
       <w:pPr>
@@ -15861,8 +15987,8 @@
                                 <w:lang w:val="de-DE"/>
                               </w:rPr>
                             </w:pPr>
-                            <w:bookmarkStart w:id="48" w:name="_Ref89174254"/>
-                            <w:bookmarkStart w:id="49" w:name="_Toc101857795"/>
+                            <w:bookmarkStart w:id="43" w:name="_Ref89174254"/>
+                            <w:bookmarkStart w:id="44" w:name="_Toc101857795"/>
                             <w:r>
                               <w:t xml:space="preserve">Abbildung </w:t>
                             </w:r>
@@ -15887,11 +16013,11 @@
                             <w:r>
                               <w:fldChar w:fldCharType="end"/>
                             </w:r>
-                            <w:bookmarkEnd w:id="48"/>
+                            <w:bookmarkEnd w:id="43"/>
                             <w:r>
                               <w:t xml:space="preserve"> Mockup - Starseite für Mobilgeräte</w:t>
                             </w:r>
-                            <w:bookmarkEnd w:id="49"/>
+                            <w:bookmarkEnd w:id="44"/>
                           </w:p>
                         </w:txbxContent>
                       </wps:txbx>
@@ -16078,8 +16204,8 @@
                                 <w:lang w:val="de-DE"/>
                               </w:rPr>
                             </w:pPr>
-                            <w:bookmarkStart w:id="52" w:name="_Ref89174257"/>
-                            <w:bookmarkStart w:id="53" w:name="_Toc101857796"/>
+                            <w:bookmarkStart w:id="45" w:name="_Ref89174257"/>
+                            <w:bookmarkStart w:id="46" w:name="_Toc101857796"/>
                             <w:r>
                               <w:t xml:space="preserve">Abbildung </w:t>
                             </w:r>
@@ -16104,11 +16230,11 @@
                             <w:r>
                               <w:fldChar w:fldCharType="end"/>
                             </w:r>
-                            <w:bookmarkEnd w:id="52"/>
+                            <w:bookmarkEnd w:id="45"/>
                             <w:r>
                               <w:t xml:space="preserve"> Mockup - Starseite für Desktops</w:t>
                             </w:r>
-                            <w:bookmarkEnd w:id="53"/>
+                            <w:bookmarkEnd w:id="46"/>
                           </w:p>
                         </w:txbxContent>
                       </wps:txbx>
@@ -16384,8 +16510,8 @@
                               <w:pStyle w:val="Beschriftung"/>
                               <w:jc w:val="center"/>
                             </w:pPr>
-                            <w:bookmarkStart w:id="56" w:name="_Ref89174296"/>
-                            <w:bookmarkStart w:id="57" w:name="_Toc101857797"/>
+                            <w:bookmarkStart w:id="47" w:name="_Ref89174296"/>
+                            <w:bookmarkStart w:id="48" w:name="_Toc101857797"/>
                             <w:r>
                               <w:t xml:space="preserve">Abbildung </w:t>
                             </w:r>
@@ -16410,11 +16536,11 @@
                             <w:r>
                               <w:fldChar w:fldCharType="end"/>
                             </w:r>
-                            <w:bookmarkEnd w:id="56"/>
+                            <w:bookmarkEnd w:id="47"/>
                             <w:r>
                               <w:t xml:space="preserve"> Mockup - Startseite für Desktops – Dark Mode</w:t>
                             </w:r>
-                            <w:bookmarkEnd w:id="57"/>
+                            <w:bookmarkEnd w:id="48"/>
                           </w:p>
                         </w:txbxContent>
                       </wps:txbx>
@@ -16607,8 +16733,8 @@
                                 <w:lang w:val="de-DE"/>
                               </w:rPr>
                             </w:pPr>
-                            <w:bookmarkStart w:id="60" w:name="_Ref89174331"/>
-                            <w:bookmarkStart w:id="61" w:name="_Toc101857798"/>
+                            <w:bookmarkStart w:id="49" w:name="_Ref89174331"/>
+                            <w:bookmarkStart w:id="50" w:name="_Toc101857798"/>
                             <w:r>
                               <w:t xml:space="preserve">Abbildung </w:t>
                             </w:r>
@@ -16633,11 +16759,11 @@
                             <w:r>
                               <w:fldChar w:fldCharType="end"/>
                             </w:r>
-                            <w:bookmarkEnd w:id="60"/>
+                            <w:bookmarkEnd w:id="49"/>
                             <w:r>
                               <w:t xml:space="preserve"> Mockup - Ergebnisse für Desktops – Light Mode</w:t>
                             </w:r>
-                            <w:bookmarkEnd w:id="61"/>
+                            <w:bookmarkEnd w:id="50"/>
                           </w:p>
                         </w:txbxContent>
                       </wps:txbx>
@@ -16821,8 +16947,8 @@
                               <w:pStyle w:val="Beschriftung"/>
                               <w:jc w:val="center"/>
                             </w:pPr>
-                            <w:bookmarkStart w:id="64" w:name="_Ref89174364"/>
-                            <w:bookmarkStart w:id="65" w:name="_Toc101857799"/>
+                            <w:bookmarkStart w:id="51" w:name="_Ref89174364"/>
+                            <w:bookmarkStart w:id="52" w:name="_Toc101857799"/>
                             <w:r>
                               <w:t xml:space="preserve">Abbildung </w:t>
                             </w:r>
@@ -16847,11 +16973,11 @@
                             <w:r>
                               <w:fldChar w:fldCharType="end"/>
                             </w:r>
-                            <w:bookmarkEnd w:id="64"/>
+                            <w:bookmarkEnd w:id="51"/>
                             <w:r>
                               <w:t xml:space="preserve"> Mockup - Ergebnisse für Desktops – Dark Mode</w:t>
                             </w:r>
-                            <w:bookmarkEnd w:id="65"/>
+                            <w:bookmarkEnd w:id="52"/>
                           </w:p>
                         </w:txbxContent>
                       </wps:txbx>
@@ -17164,8 +17290,8 @@
                               <w:pStyle w:val="Beschriftung"/>
                               <w:jc w:val="center"/>
                             </w:pPr>
-                            <w:bookmarkStart w:id="68" w:name="_Ref89174397"/>
-                            <w:bookmarkStart w:id="69" w:name="_Toc101857800"/>
+                            <w:bookmarkStart w:id="53" w:name="_Ref89174397"/>
+                            <w:bookmarkStart w:id="54" w:name="_Toc101857800"/>
                             <w:r>
                               <w:t xml:space="preserve">Abbildung </w:t>
                             </w:r>
@@ -17190,11 +17316,11 @@
                             <w:r>
                               <w:fldChar w:fldCharType="end"/>
                             </w:r>
-                            <w:bookmarkEnd w:id="68"/>
+                            <w:bookmarkEnd w:id="53"/>
                             <w:r>
                               <w:t xml:space="preserve"> Mockup - Dashboard für Desktops – Dark Mode</w:t>
                             </w:r>
-                            <w:bookmarkEnd w:id="69"/>
+                            <w:bookmarkEnd w:id="54"/>
                           </w:p>
                         </w:txbxContent>
                       </wps:txbx>
@@ -17378,8 +17504,8 @@
                                 <w:lang w:val="de-DE"/>
                               </w:rPr>
                             </w:pPr>
-                            <w:bookmarkStart w:id="72" w:name="_Ref89174399"/>
-                            <w:bookmarkStart w:id="73" w:name="_Toc101857801"/>
+                            <w:bookmarkStart w:id="55" w:name="_Ref89174399"/>
+                            <w:bookmarkStart w:id="56" w:name="_Toc101857801"/>
                             <w:r>
                               <w:t xml:space="preserve">Abbildung </w:t>
                             </w:r>
@@ -17404,11 +17530,11 @@
                             <w:r>
                               <w:fldChar w:fldCharType="end"/>
                             </w:r>
-                            <w:bookmarkEnd w:id="72"/>
+                            <w:bookmarkEnd w:id="55"/>
                             <w:r>
                               <w:t xml:space="preserve"> Mockup - Dashboard für Desktops – Light Mode</w:t>
                             </w:r>
-                            <w:bookmarkEnd w:id="73"/>
+                            <w:bookmarkEnd w:id="56"/>
                           </w:p>
                         </w:txbxContent>
                       </wps:txbx>
@@ -17822,8 +17948,8 @@
                               <w:pStyle w:val="Beschriftung"/>
                               <w:jc w:val="center"/>
                             </w:pPr>
-                            <w:bookmarkStart w:id="76" w:name="_Ref89174419"/>
-                            <w:bookmarkStart w:id="77" w:name="_Toc101857802"/>
+                            <w:bookmarkStart w:id="57" w:name="_Ref89174419"/>
+                            <w:bookmarkStart w:id="58" w:name="_Toc101857802"/>
                             <w:r>
                               <w:t xml:space="preserve">Abbildung </w:t>
                             </w:r>
@@ -17848,11 +17974,11 @@
                             <w:r>
                               <w:fldChar w:fldCharType="end"/>
                             </w:r>
-                            <w:bookmarkEnd w:id="76"/>
+                            <w:bookmarkEnd w:id="57"/>
                             <w:r>
                               <w:t xml:space="preserve"> Mockup - Dashboard für Desktops - Mitarbeiter - Dark Mode</w:t>
                             </w:r>
-                            <w:bookmarkEnd w:id="77"/>
+                            <w:bookmarkEnd w:id="58"/>
                           </w:p>
                         </w:txbxContent>
                       </wps:txbx>
@@ -18033,8 +18159,8 @@
                               <w:pStyle w:val="Beschriftung"/>
                               <w:jc w:val="center"/>
                             </w:pPr>
-                            <w:bookmarkStart w:id="80" w:name="_Ref89174426"/>
-                            <w:bookmarkStart w:id="81" w:name="_Toc101857803"/>
+                            <w:bookmarkStart w:id="59" w:name="_Ref89174426"/>
+                            <w:bookmarkStart w:id="60" w:name="_Toc101857803"/>
                             <w:r>
                               <w:t xml:space="preserve">Abbildung </w:t>
                             </w:r>
@@ -18059,11 +18185,11 @@
                             <w:r>
                               <w:fldChar w:fldCharType="end"/>
                             </w:r>
-                            <w:bookmarkEnd w:id="80"/>
+                            <w:bookmarkEnd w:id="59"/>
                             <w:r>
                               <w:t xml:space="preserve"> Mockup - Dashboard für Mobilgeräte - Mitarbeiter - Dark Mode</w:t>
                             </w:r>
-                            <w:bookmarkEnd w:id="81"/>
+                            <w:bookmarkEnd w:id="60"/>
                           </w:p>
                         </w:txbxContent>
                       </wps:txbx>
@@ -18317,8 +18443,8 @@
                               <w:pStyle w:val="Beschriftung"/>
                               <w:jc w:val="center"/>
                             </w:pPr>
-                            <w:bookmarkStart w:id="84" w:name="_Ref89174452"/>
-                            <w:bookmarkStart w:id="85" w:name="_Toc101857804"/>
+                            <w:bookmarkStart w:id="61" w:name="_Ref89174452"/>
+                            <w:bookmarkStart w:id="62" w:name="_Toc101857804"/>
                             <w:r>
                               <w:t xml:space="preserve">Abbildung </w:t>
                             </w:r>
@@ -18343,11 +18469,11 @@
                             <w:r>
                               <w:fldChar w:fldCharType="end"/>
                             </w:r>
-                            <w:bookmarkEnd w:id="84"/>
+                            <w:bookmarkEnd w:id="61"/>
                             <w:r>
                               <w:t xml:space="preserve"> Mockup - Registrierung für Desktops - Light Mode</w:t>
                             </w:r>
-                            <w:bookmarkEnd w:id="85"/>
+                            <w:bookmarkEnd w:id="62"/>
                           </w:p>
                         </w:txbxContent>
                       </wps:txbx>
@@ -18500,12 +18626,12 @@
       <w:pPr>
         <w:pStyle w:val="berschrift3"/>
       </w:pPr>
-      <w:bookmarkStart w:id="88" w:name="_Toc101856710"/>
+      <w:bookmarkStart w:id="63" w:name="_Toc102220467"/>
       <w:r>
         <w:lastRenderedPageBreak/>
         <w:t>Liefervereinbarung</w:t>
       </w:r>
-      <w:bookmarkEnd w:id="88"/>
+      <w:bookmarkEnd w:id="63"/>
     </w:p>
     <w:p>
       <w:r>
@@ -18516,11 +18642,11 @@
       <w:pPr>
         <w:pStyle w:val="berschrift2"/>
       </w:pPr>
-      <w:bookmarkStart w:id="89" w:name="_Toc101856711"/>
+      <w:bookmarkStart w:id="64" w:name="_Toc102220468"/>
       <w:r>
         <w:t>Planung</w:t>
       </w:r>
-      <w:bookmarkEnd w:id="89"/>
+      <w:bookmarkEnd w:id="64"/>
     </w:p>
     <w:p>
       <w:pPr>
@@ -18540,11 +18666,11 @@
       <w:pPr>
         <w:pStyle w:val="berschrift3"/>
       </w:pPr>
-      <w:bookmarkStart w:id="90" w:name="_Toc101856712"/>
+      <w:bookmarkStart w:id="65" w:name="_Toc102220469"/>
       <w:r>
         <w:t>Projektstrukturplan</w:t>
       </w:r>
-      <w:bookmarkEnd w:id="90"/>
+      <w:bookmarkEnd w:id="65"/>
     </w:p>
     <w:p>
       <w:pPr>
@@ -18693,8 +18819,8 @@
         <w:pStyle w:val="Beschriftung"/>
         <w:jc w:val="center"/>
       </w:pPr>
-      <w:bookmarkStart w:id="91" w:name="_Ref92378218"/>
-      <w:bookmarkStart w:id="92" w:name="_Toc101857805"/>
+      <w:bookmarkStart w:id="66" w:name="_Ref92378218"/>
+      <w:bookmarkStart w:id="67" w:name="_Toc101857805"/>
       <w:r>
         <w:t xml:space="preserve">Abbildung </w:t>
       </w:r>
@@ -18722,14 +18848,14 @@
       <w:r>
         <w:t xml:space="preserve"> Projektstrukturplan</w:t>
       </w:r>
-      <w:bookmarkEnd w:id="91"/>
-      <w:bookmarkEnd w:id="92"/>
+      <w:bookmarkEnd w:id="66"/>
+      <w:bookmarkEnd w:id="67"/>
     </w:p>
     <w:p>
       <w:pPr>
         <w:pStyle w:val="berschrift3"/>
       </w:pPr>
-      <w:bookmarkStart w:id="93" w:name="_Toc101856713"/>
+      <w:bookmarkStart w:id="68" w:name="_Toc102220470"/>
       <w:r>
         <w:lastRenderedPageBreak/>
         <w:t>Projektablauf</w:t>
@@ -18737,7 +18863,7 @@
       <w:r>
         <w:t>plan</w:t>
       </w:r>
-      <w:bookmarkEnd w:id="93"/>
+      <w:bookmarkEnd w:id="68"/>
     </w:p>
     <w:p>
       <w:pPr>
@@ -18895,8 +19021,8 @@
                                 <w:lang w:val="en-US"/>
                               </w:rPr>
                             </w:pPr>
-                            <w:bookmarkStart w:id="94" w:name="_Ref93391722"/>
-                            <w:bookmarkStart w:id="95" w:name="_Toc101857806"/>
+                            <w:bookmarkStart w:id="69" w:name="_Ref93391722"/>
+                            <w:bookmarkStart w:id="70" w:name="_Toc101857806"/>
                             <w:r>
                               <w:t xml:space="preserve">Abbildung </w:t>
                             </w:r>
@@ -18924,8 +19050,8 @@
                             <w:r>
                               <w:t xml:space="preserve"> Projektablaufplan</w:t>
                             </w:r>
-                            <w:bookmarkEnd w:id="94"/>
-                            <w:bookmarkEnd w:id="95"/>
+                            <w:bookmarkEnd w:id="69"/>
+                            <w:bookmarkEnd w:id="70"/>
                           </w:p>
                         </w:txbxContent>
                       </wps:txbx>
@@ -19202,11 +19328,11 @@
       <w:pPr>
         <w:pStyle w:val="berschrift3"/>
       </w:pPr>
-      <w:bookmarkStart w:id="98" w:name="_Toc101856714"/>
+      <w:bookmarkStart w:id="71" w:name="_Toc102220471"/>
       <w:r>
         <w:t>Abnahmekriterien</w:t>
       </w:r>
-      <w:bookmarkEnd w:id="98"/>
+      <w:bookmarkEnd w:id="71"/>
     </w:p>
     <w:p>
       <w:r>
@@ -19217,11 +19343,11 @@
       <w:pPr>
         <w:pStyle w:val="berschrift3"/>
       </w:pPr>
-      <w:bookmarkStart w:id="99" w:name="_Toc101856715"/>
+      <w:bookmarkStart w:id="72" w:name="_Toc102220472"/>
       <w:r>
         <w:t>Evaluationsplan</w:t>
       </w:r>
-      <w:bookmarkEnd w:id="99"/>
+      <w:bookmarkEnd w:id="72"/>
     </w:p>
     <w:p>
       <w:pPr>
@@ -19299,12 +19425,12 @@
       <w:pPr>
         <w:pStyle w:val="berschrift1"/>
       </w:pPr>
-      <w:bookmarkStart w:id="100" w:name="_Toc101856716"/>
+      <w:bookmarkStart w:id="73" w:name="_Toc102220473"/>
       <w:r>
         <w:lastRenderedPageBreak/>
         <w:t>Produktbeschreibung</w:t>
       </w:r>
-      <w:bookmarkEnd w:id="100"/>
+      <w:bookmarkEnd w:id="73"/>
     </w:p>
     <w:p>
       <w:pPr>
@@ -19501,11 +19627,11 @@
       <w:pPr>
         <w:pStyle w:val="berschrift1"/>
       </w:pPr>
-      <w:bookmarkStart w:id="101" w:name="_Toc101856717"/>
+      <w:bookmarkStart w:id="74" w:name="_Toc102220474"/>
       <w:r>
         <w:t>Technologien</w:t>
       </w:r>
-      <w:bookmarkEnd w:id="101"/>
+      <w:bookmarkEnd w:id="74"/>
     </w:p>
     <w:p>
       <w:pPr>
@@ -19519,11 +19645,11 @@
       <w:pPr>
         <w:pStyle w:val="berschrift2"/>
       </w:pPr>
-      <w:bookmarkStart w:id="102" w:name="_Toc101856718"/>
+      <w:bookmarkStart w:id="75" w:name="_Toc102220475"/>
       <w:r>
         <w:t>Materialize</w:t>
       </w:r>
-      <w:bookmarkEnd w:id="102"/>
+      <w:bookmarkEnd w:id="75"/>
     </w:p>
     <w:p>
       <w:pPr>
@@ -19601,11 +19727,11 @@
       <w:pPr>
         <w:pStyle w:val="berschrift2"/>
       </w:pPr>
-      <w:bookmarkStart w:id="103" w:name="_Toc101856719"/>
+      <w:bookmarkStart w:id="76" w:name="_Toc102220476"/>
       <w:r>
         <w:t>Materialize Stepper</w:t>
       </w:r>
-      <w:bookmarkEnd w:id="103"/>
+      <w:bookmarkEnd w:id="76"/>
     </w:p>
     <w:p>
       <w:pPr>
@@ -19683,11 +19809,11 @@
       <w:pPr>
         <w:pStyle w:val="berschrift2"/>
       </w:pPr>
-      <w:bookmarkStart w:id="104" w:name="_Toc101856720"/>
+      <w:bookmarkStart w:id="77" w:name="_Toc102220477"/>
       <w:r>
         <w:t>Halfmoon</w:t>
       </w:r>
-      <w:bookmarkEnd w:id="104"/>
+      <w:bookmarkEnd w:id="77"/>
     </w:p>
     <w:p>
       <w:pPr>
@@ -19772,11 +19898,11 @@
       <w:pPr>
         <w:pStyle w:val="berschrift2"/>
       </w:pPr>
-      <w:bookmarkStart w:id="105" w:name="_Toc101856721"/>
+      <w:bookmarkStart w:id="78" w:name="_Toc102220478"/>
       <w:r>
         <w:t>JQuery</w:t>
       </w:r>
-      <w:bookmarkEnd w:id="105"/>
+      <w:bookmarkEnd w:id="78"/>
     </w:p>
     <w:p>
       <w:pPr>
@@ -19854,11 +19980,11 @@
       <w:pPr>
         <w:pStyle w:val="berschrift2"/>
       </w:pPr>
-      <w:bookmarkStart w:id="106" w:name="_Toc101856722"/>
+      <w:bookmarkStart w:id="79" w:name="_Toc102220479"/>
       <w:r>
         <w:t>Spring Boot</w:t>
       </w:r>
-      <w:bookmarkEnd w:id="106"/>
+      <w:bookmarkEnd w:id="79"/>
     </w:p>
     <w:p>
       <w:pPr>
@@ -19947,11 +20073,11 @@
       <w:pPr>
         <w:pStyle w:val="berschrift2"/>
       </w:pPr>
-      <w:bookmarkStart w:id="107" w:name="_Toc101856723"/>
+      <w:bookmarkStart w:id="80" w:name="_Toc102220480"/>
       <w:r>
         <w:t>MySQL</w:t>
       </w:r>
-      <w:bookmarkEnd w:id="107"/>
+      <w:bookmarkEnd w:id="80"/>
     </w:p>
     <w:p>
       <w:pPr>
@@ -19993,11 +20119,11 @@
       <w:pPr>
         <w:pStyle w:val="berschrift2"/>
       </w:pPr>
-      <w:bookmarkStart w:id="108" w:name="_Toc101856724"/>
+      <w:bookmarkStart w:id="81" w:name="_Toc102220481"/>
       <w:r>
         <w:t>Thymeleaf</w:t>
       </w:r>
-      <w:bookmarkEnd w:id="108"/>
+      <w:bookmarkEnd w:id="81"/>
     </w:p>
     <w:p>
       <w:pPr>
@@ -20142,11 +20268,11 @@
       <w:pPr>
         <w:pStyle w:val="berschrift2"/>
       </w:pPr>
-      <w:bookmarkStart w:id="109" w:name="_Toc101856725"/>
+      <w:bookmarkStart w:id="82" w:name="_Toc102220482"/>
       <w:r>
         <w:t>Spring Security</w:t>
       </w:r>
-      <w:bookmarkEnd w:id="109"/>
+      <w:bookmarkEnd w:id="82"/>
     </w:p>
     <w:p>
       <w:pPr>
@@ -20215,11 +20341,11 @@
       <w:pPr>
         <w:pStyle w:val="berschrift2"/>
       </w:pPr>
-      <w:bookmarkStart w:id="110" w:name="_Toc101856726"/>
+      <w:bookmarkStart w:id="83" w:name="_Toc102220483"/>
       <w:r>
         <w:t>Visual Paradigm</w:t>
       </w:r>
-      <w:bookmarkEnd w:id="110"/>
+      <w:bookmarkEnd w:id="83"/>
     </w:p>
     <w:p>
       <w:pPr>
@@ -20233,12 +20359,12 @@
       <w:pPr>
         <w:pStyle w:val="berschrift2"/>
       </w:pPr>
-      <w:bookmarkStart w:id="111" w:name="_Toc101856727"/>
+      <w:bookmarkStart w:id="84" w:name="_Toc102220484"/>
       <w:r>
         <w:lastRenderedPageBreak/>
         <w:t>PayPal API</w:t>
       </w:r>
-      <w:bookmarkEnd w:id="111"/>
+      <w:bookmarkEnd w:id="84"/>
     </w:p>
     <w:p>
       <w:pPr>
@@ -20315,11 +20441,11 @@
       <w:pPr>
         <w:pStyle w:val="berschrift2"/>
       </w:pPr>
-      <w:bookmarkStart w:id="112" w:name="_Toc101856728"/>
+      <w:bookmarkStart w:id="85" w:name="_Toc102220485"/>
       <w:r>
         <w:t>Google Maps API</w:t>
       </w:r>
-      <w:bookmarkEnd w:id="112"/>
+      <w:bookmarkEnd w:id="85"/>
     </w:p>
     <w:p>
       <w:pPr>
@@ -20385,11 +20511,11 @@
       <w:pPr>
         <w:pStyle w:val="berschrift2"/>
       </w:pPr>
-      <w:bookmarkStart w:id="113" w:name="_Toc101856729"/>
+      <w:bookmarkStart w:id="86" w:name="_Toc102220486"/>
       <w:r>
         <w:t>GIT</w:t>
       </w:r>
-      <w:bookmarkEnd w:id="113"/>
+      <w:bookmarkEnd w:id="86"/>
     </w:p>
     <w:p>
       <w:pPr>
@@ -20403,11 +20529,11 @@
       <w:pPr>
         <w:pStyle w:val="berschrift2"/>
       </w:pPr>
-      <w:bookmarkStart w:id="114" w:name="_Toc101856730"/>
+      <w:bookmarkStart w:id="87" w:name="_Toc102220487"/>
       <w:r>
         <w:t>IntelliJ</w:t>
       </w:r>
-      <w:bookmarkEnd w:id="114"/>
+      <w:bookmarkEnd w:id="87"/>
     </w:p>
     <w:p>
       <w:pPr>
@@ -20437,14 +20563,14 @@
       <w:pPr>
         <w:pStyle w:val="berschrift1"/>
       </w:pPr>
-      <w:bookmarkStart w:id="115" w:name="_Toc101856731"/>
+      <w:bookmarkStart w:id="88" w:name="_Toc102220488"/>
       <w:r>
         <w:t>System</w:t>
       </w:r>
       <w:r>
         <w:t>entwurf</w:t>
       </w:r>
-      <w:bookmarkEnd w:id="115"/>
+      <w:bookmarkEnd w:id="88"/>
     </w:p>
     <w:p>
       <w:pPr>
@@ -20555,11 +20681,11 @@
       <w:pPr>
         <w:pStyle w:val="berschrift2"/>
       </w:pPr>
-      <w:bookmarkStart w:id="116" w:name="_Toc101856732"/>
+      <w:bookmarkStart w:id="89" w:name="_Toc102220489"/>
       <w:r>
         <w:t>Frontend</w:t>
       </w:r>
-      <w:bookmarkEnd w:id="116"/>
+      <w:bookmarkEnd w:id="89"/>
     </w:p>
     <w:p>
       <w:pPr>
@@ -21161,8 +21287,8 @@
         <w:pStyle w:val="Beschriftung"/>
         <w:jc w:val="center"/>
       </w:pPr>
-      <w:bookmarkStart w:id="117" w:name="_Ref99994218"/>
-      <w:bookmarkStart w:id="118" w:name="_Toc99995279"/>
+      <w:bookmarkStart w:id="90" w:name="_Ref99994218"/>
+      <w:bookmarkStart w:id="91" w:name="_Toc99995279"/>
       <w:r>
         <w:t xml:space="preserve">Tabelle </w:t>
       </w:r>
@@ -21190,19 +21316,19 @@
       <w:r>
         <w:t xml:space="preserve"> Verwendete Frontend-Technologien</w:t>
       </w:r>
-      <w:bookmarkEnd w:id="117"/>
-      <w:bookmarkEnd w:id="118"/>
+      <w:bookmarkEnd w:id="90"/>
+      <w:bookmarkEnd w:id="91"/>
     </w:p>
     <w:p/>
     <w:p>
       <w:pPr>
         <w:pStyle w:val="berschrift3"/>
       </w:pPr>
-      <w:bookmarkStart w:id="119" w:name="_Toc101856733"/>
+      <w:bookmarkStart w:id="92" w:name="_Toc102220490"/>
       <w:r>
         <w:t>Einbindung der Frontend-Technologien</w:t>
       </w:r>
-      <w:bookmarkEnd w:id="119"/>
+      <w:bookmarkEnd w:id="92"/>
     </w:p>
     <w:p>
       <w:pPr>
@@ -21222,11 +21348,11 @@
       <w:pPr>
         <w:pStyle w:val="berschrift3"/>
       </w:pPr>
-      <w:bookmarkStart w:id="120" w:name="_Toc101856734"/>
+      <w:bookmarkStart w:id="93" w:name="_Toc102220491"/>
       <w:r>
         <w:t>Struktureller Aufbau der Dateien</w:t>
       </w:r>
-      <w:bookmarkEnd w:id="120"/>
+      <w:bookmarkEnd w:id="93"/>
     </w:p>
     <w:p>
       <w:pPr>
@@ -21349,11 +21475,11 @@
       <w:pPr>
         <w:pStyle w:val="berschrift3"/>
       </w:pPr>
-      <w:bookmarkStart w:id="121" w:name="_Toc101856735"/>
+      <w:bookmarkStart w:id="94" w:name="_Toc102220492"/>
       <w:r>
         <w:t>Verwendete Versionen</w:t>
       </w:r>
-      <w:bookmarkEnd w:id="121"/>
+      <w:bookmarkEnd w:id="94"/>
     </w:p>
     <w:p>
       <w:pPr>
@@ -21866,8 +21992,8 @@
         <w:pStyle w:val="Beschriftung"/>
         <w:jc w:val="center"/>
       </w:pPr>
-      <w:bookmarkStart w:id="122" w:name="_Ref99994619"/>
-      <w:bookmarkStart w:id="123" w:name="_Toc99995280"/>
+      <w:bookmarkStart w:id="95" w:name="_Ref99994619"/>
+      <w:bookmarkStart w:id="96" w:name="_Toc99995280"/>
       <w:r>
         <w:t xml:space="preserve">Tabelle </w:t>
       </w:r>
@@ -21895,18 +22021,18 @@
       <w:r>
         <w:t xml:space="preserve"> Frontend-Technologien Versionen</w:t>
       </w:r>
-      <w:bookmarkEnd w:id="122"/>
-      <w:bookmarkEnd w:id="123"/>
+      <w:bookmarkEnd w:id="95"/>
+      <w:bookmarkEnd w:id="96"/>
     </w:p>
     <w:p>
       <w:pPr>
         <w:pStyle w:val="berschrift2"/>
       </w:pPr>
-      <w:bookmarkStart w:id="124" w:name="_Toc101856736"/>
+      <w:bookmarkStart w:id="97" w:name="_Toc102220493"/>
       <w:r>
         <w:t>Backend</w:t>
       </w:r>
-      <w:bookmarkEnd w:id="124"/>
+      <w:bookmarkEnd w:id="97"/>
     </w:p>
     <w:p>
       <w:pPr>
@@ -22005,7 +22131,7 @@
         <w:pStyle w:val="Beschriftung"/>
         <w:jc w:val="center"/>
       </w:pPr>
-      <w:bookmarkStart w:id="125" w:name="_Toc101857807"/>
+      <w:bookmarkStart w:id="98" w:name="_Toc101857807"/>
       <w:r>
         <w:t xml:space="preserve">Abbildung </w:t>
       </w:r>
@@ -22033,7 +22159,7 @@
       <w:r>
         <w:t>: MVC-Pattern Spirng Boot</w:t>
       </w:r>
-      <w:bookmarkEnd w:id="125"/>
+      <w:bookmarkEnd w:id="98"/>
     </w:p>
     <w:p>
       <w:pPr>
@@ -22174,8 +22300,8 @@
         <w:pStyle w:val="Beschriftung"/>
         <w:jc w:val="center"/>
       </w:pPr>
-      <w:bookmarkStart w:id="126" w:name="_Ref100036220"/>
-      <w:bookmarkStart w:id="127" w:name="_Toc101857808"/>
+      <w:bookmarkStart w:id="99" w:name="_Ref100036220"/>
+      <w:bookmarkStart w:id="100" w:name="_Toc101857808"/>
       <w:r>
         <w:t xml:space="preserve">Abbildung </w:t>
       </w:r>
@@ -22203,8 +22329,8 @@
       <w:r>
         <w:t>: Konkrekte Spring Boot Architektur</w:t>
       </w:r>
-      <w:bookmarkEnd w:id="126"/>
-      <w:bookmarkEnd w:id="127"/>
+      <w:bookmarkEnd w:id="99"/>
+      <w:bookmarkEnd w:id="100"/>
     </w:p>
     <w:p>
       <w:pPr>
@@ -22315,11 +22441,11 @@
       <w:pPr>
         <w:pStyle w:val="berschrift3"/>
       </w:pPr>
-      <w:bookmarkStart w:id="128" w:name="_Toc101856737"/>
+      <w:bookmarkStart w:id="101" w:name="_Toc102220494"/>
       <w:r>
         <w:t>Datenbank</w:t>
       </w:r>
-      <w:bookmarkEnd w:id="128"/>
+      <w:bookmarkEnd w:id="101"/>
     </w:p>
     <w:p>
       <w:pPr>
@@ -22459,8 +22585,8 @@
                               <w:pStyle w:val="Beschriftung"/>
                               <w:jc w:val="center"/>
                             </w:pPr>
-                            <w:bookmarkStart w:id="129" w:name="_Ref100001150"/>
-                            <w:bookmarkStart w:id="130" w:name="_Toc101857809"/>
+                            <w:bookmarkStart w:id="102" w:name="_Ref100001150"/>
+                            <w:bookmarkStart w:id="103" w:name="_Toc101857809"/>
                             <w:r>
                               <w:t xml:space="preserve">Abbildung </w:t>
                             </w:r>
@@ -22488,8 +22614,8 @@
                             <w:r>
                               <w:t xml:space="preserve"> Vollständiges ER-Diagramm</w:t>
                             </w:r>
-                            <w:bookmarkEnd w:id="129"/>
-                            <w:bookmarkEnd w:id="130"/>
+                            <w:bookmarkEnd w:id="102"/>
+                            <w:bookmarkEnd w:id="103"/>
                           </w:p>
                         </w:txbxContent>
                       </wps:txbx>
@@ -22560,11 +22686,11 @@
       <w:pPr>
         <w:pStyle w:val="berschrift3"/>
       </w:pPr>
-      <w:bookmarkStart w:id="133" w:name="_Toc101856738"/>
+      <w:bookmarkStart w:id="104" w:name="_Toc102220495"/>
       <w:r>
         <w:t>REST</w:t>
       </w:r>
-      <w:bookmarkEnd w:id="133"/>
+      <w:bookmarkEnd w:id="104"/>
     </w:p>
     <w:p>
       <w:r>
@@ -22976,8 +23102,8 @@
         <w:pStyle w:val="Beschriftung"/>
         <w:jc w:val="center"/>
       </w:pPr>
-      <w:bookmarkStart w:id="134" w:name="_Ref100001812"/>
-      <w:bookmarkStart w:id="135" w:name="_Toc101857810"/>
+      <w:bookmarkStart w:id="105" w:name="_Ref100001812"/>
+      <w:bookmarkStart w:id="106" w:name="_Toc101857810"/>
       <w:r>
         <w:t xml:space="preserve">Abbildung </w:t>
       </w:r>
@@ -23005,18 +23131,18 @@
       <w:r>
         <w:t xml:space="preserve"> Codebeispiel für die Darstellung im Modal</w:t>
       </w:r>
-      <w:bookmarkEnd w:id="134"/>
-      <w:bookmarkEnd w:id="135"/>
+      <w:bookmarkEnd w:id="105"/>
+      <w:bookmarkEnd w:id="106"/>
     </w:p>
     <w:p>
       <w:pPr>
         <w:pStyle w:val="berschrift3"/>
       </w:pPr>
-      <w:bookmarkStart w:id="136" w:name="_Toc101856739"/>
+      <w:bookmarkStart w:id="107" w:name="_Toc102220496"/>
       <w:r>
         <w:t>Baukastensystem</w:t>
       </w:r>
-      <w:bookmarkEnd w:id="136"/>
+      <w:bookmarkEnd w:id="107"/>
     </w:p>
     <w:p>
       <w:pPr>
@@ -23121,8 +23247,8 @@
         <w:pStyle w:val="Beschriftung"/>
         <w:jc w:val="center"/>
       </w:pPr>
-      <w:bookmarkStart w:id="137" w:name="_Ref100025974"/>
-      <w:bookmarkStart w:id="138" w:name="_Toc101857811"/>
+      <w:bookmarkStart w:id="108" w:name="_Ref100025974"/>
+      <w:bookmarkStart w:id="109" w:name="_Toc101857811"/>
       <w:r>
         <w:t xml:space="preserve">Abbildung </w:t>
       </w:r>
@@ -23144,8 +23270,8 @@
       <w:r>
         <w:t>: ER-Modell Baukasten</w:t>
       </w:r>
-      <w:bookmarkEnd w:id="137"/>
-      <w:bookmarkEnd w:id="138"/>
+      <w:bookmarkEnd w:id="108"/>
+      <w:bookmarkEnd w:id="109"/>
     </w:p>
     <w:p>
       <w:pPr>
@@ -23243,8 +23369,8 @@
         <w:pStyle w:val="Beschriftung"/>
         <w:jc w:val="center"/>
       </w:pPr>
-      <w:bookmarkStart w:id="139" w:name="_Ref100027851"/>
-      <w:bookmarkStart w:id="140" w:name="_Toc101857812"/>
+      <w:bookmarkStart w:id="110" w:name="_Ref100027851"/>
+      <w:bookmarkStart w:id="111" w:name="_Toc101857812"/>
       <w:r>
         <w:t xml:space="preserve">Abbildung </w:t>
       </w:r>
@@ -23266,8 +23392,8 @@
       <w:r>
         <w:t>: Baukasten Kontroller</w:t>
       </w:r>
-      <w:bookmarkEnd w:id="139"/>
-      <w:bookmarkEnd w:id="140"/>
+      <w:bookmarkEnd w:id="110"/>
+      <w:bookmarkEnd w:id="111"/>
     </w:p>
     <w:p>
       <w:pPr>
@@ -23375,8 +23501,8 @@
         <w:pStyle w:val="Beschriftung"/>
         <w:jc w:val="center"/>
       </w:pPr>
-      <w:bookmarkStart w:id="141" w:name="_Ref100027806"/>
-      <w:bookmarkStart w:id="142" w:name="_Toc101857813"/>
+      <w:bookmarkStart w:id="112" w:name="_Ref100027806"/>
+      <w:bookmarkStart w:id="113" w:name="_Toc101857813"/>
       <w:r>
         <w:t xml:space="preserve">Abbildung </w:t>
       </w:r>
@@ -23401,18 +23527,18 @@
       <w:r>
         <w:t xml:space="preserve"> Ausgabe Restaurant</w:t>
       </w:r>
-      <w:bookmarkEnd w:id="141"/>
-      <w:bookmarkEnd w:id="142"/>
+      <w:bookmarkEnd w:id="112"/>
+      <w:bookmarkEnd w:id="113"/>
     </w:p>
     <w:p>
       <w:pPr>
         <w:pStyle w:val="berschrift3"/>
       </w:pPr>
-      <w:bookmarkStart w:id="143" w:name="_Toc101856740"/>
+      <w:bookmarkStart w:id="114" w:name="_Toc102220497"/>
       <w:r>
         <w:t>Security</w:t>
       </w:r>
-      <w:bookmarkEnd w:id="143"/>
+      <w:bookmarkEnd w:id="114"/>
     </w:p>
     <w:p>
       <w:pPr>
@@ -23499,15 +23625,9 @@
       <w:pPr>
         <w:pStyle w:val="Beschriftung"/>
         <w:jc w:val="center"/>
-        <w:rPr>
-          <w:lang w:val="en-GB"/>
-        </w:rPr>
-      </w:pPr>
-      <w:bookmarkStart w:id="144" w:name="_Toc101857814"/>
-      <w:r>
-        <w:rPr>
-          <w:lang w:val="en-GB"/>
-        </w:rPr>
+      </w:pPr>
+      <w:bookmarkStart w:id="115" w:name="_Toc101857814"/>
+      <w:r>
         <w:t xml:space="preserve">Abbildung </w:t>
       </w:r>
       <w:r>
@@ -23517,9 +23637,6 @@
         <w:fldChar w:fldCharType="begin"/>
       </w:r>
       <w:r>
-        <w:rPr>
-          <w:lang w:val="en-GB"/>
-        </w:rPr>
         <w:instrText xml:space="preserve"> SEQ Abbildung \* ARABIC </w:instrText>
       </w:r>
       <w:r>
@@ -23529,21 +23646,15 @@
         <w:fldChar w:fldCharType="separate"/>
       </w:r>
       <w:r>
-        <w:rPr>
-          <w:lang w:val="en-GB"/>
-        </w:rPr>
         <w:t>26</w:t>
       </w:r>
       <w:r>
         <w:fldChar w:fldCharType="end"/>
       </w:r>
       <w:r>
-        <w:rPr>
-          <w:lang w:val="en-GB"/>
-        </w:rPr>
         <w:t>: Spring Boot Security Konfiguration</w:t>
       </w:r>
-      <w:bookmarkEnd w:id="144"/>
+      <w:bookmarkEnd w:id="115"/>
     </w:p>
     <w:p>
       <w:pPr>
@@ -23590,7 +23701,7 @@
           <w:numId w:val="0"/>
         </w:numPr>
       </w:pPr>
-      <w:bookmarkStart w:id="145" w:name="_Toc101856741"/>
+      <w:bookmarkStart w:id="116" w:name="_Toc102220498"/>
       <w:r>
         <w:lastRenderedPageBreak/>
         <w:t>A</w:t>
@@ -23598,7 +23709,7 @@
       <w:r>
         <w:t>bbildungsverzeichnis</w:t>
       </w:r>
-      <w:bookmarkEnd w:id="145"/>
+      <w:bookmarkEnd w:id="116"/>
     </w:p>
     <w:p>
       <w:pPr>
@@ -25123,12 +25234,12 @@
           <w:numId w:val="0"/>
         </w:numPr>
       </w:pPr>
-      <w:bookmarkStart w:id="146" w:name="_Toc101856742"/>
+      <w:bookmarkStart w:id="117" w:name="_Toc102220499"/>
       <w:r>
         <w:lastRenderedPageBreak/>
         <w:t>Tabellenverzeichnis</w:t>
       </w:r>
-      <w:bookmarkEnd w:id="146"/>
+      <w:bookmarkEnd w:id="117"/>
     </w:p>
     <w:p>
       <w:pPr>
@@ -25852,7 +25963,7 @@
         <w:br w:type="page"/>
       </w:r>
     </w:p>
-    <w:bookmarkStart w:id="147" w:name="_Toc101856743" w:displacedByCustomXml="next"/>
+    <w:bookmarkStart w:id="118" w:name="_Toc102220500" w:displacedByCustomXml="next"/>
     <w:sdt>
       <w:sdtPr>
         <w:rPr>
@@ -25888,7 +25999,7 @@
             </w:rPr>
             <w:t>Literaturverzeichnis</w:t>
           </w:r>
-          <w:bookmarkEnd w:id="147"/>
+          <w:bookmarkEnd w:id="118"/>
         </w:p>
         <w:sdt>
           <w:sdtPr>

</xml_diff>

<commit_message>
my part for syp (walch) till 20.june
</commit_message>
<xml_diff>
--- a/documentation/Lieferrex_v5.docx
+++ b/documentation/Lieferrex_v5.docx
@@ -27474,7 +27474,27 @@
                 <w:color w:val="000000"/>
                 <w:lang w:eastAsia="de-AT"/>
               </w:rPr>
-              <w:t>Es soll getestet werden ob eine Änderung der Stammdaten des Mandanten auf dem Dashboard korrekt gespeichert und wieder angezeigt werden.</w:t>
+              <w:t xml:space="preserve">Es soll getestet </w:t>
+            </w:r>
+            <w:proofErr w:type="gramStart"/>
+            <w:r>
+              <w:rPr>
+                <w:rFonts w:ascii="Calibri" w:eastAsia="Times New Roman" w:hAnsi="Calibri" w:cs="Calibri"/>
+                <w:noProof w:val="0"/>
+                <w:color w:val="000000"/>
+                <w:lang w:eastAsia="de-AT"/>
+              </w:rPr>
+              <w:t>werden</w:t>
+            </w:r>
+            <w:proofErr w:type="gramEnd"/>
+            <w:r>
+              <w:rPr>
+                <w:rFonts w:ascii="Calibri" w:eastAsia="Times New Roman" w:hAnsi="Calibri" w:cs="Calibri"/>
+                <w:noProof w:val="0"/>
+                <w:color w:val="000000"/>
+                <w:lang w:eastAsia="de-AT"/>
+              </w:rPr>
+              <w:t xml:space="preserve"> ob eine Änderung der Stammdaten des Mandanten auf dem Dashboard korrekt gespeichert und wieder angezeigt werden.</w:t>
             </w:r>
           </w:p>
         </w:tc>
@@ -27819,19 +27839,8 @@
                 <w:color w:val="000000"/>
                 <w:lang w:eastAsia="de-AT"/>
               </w:rPr>
-              <w:t xml:space="preserve">Michael </w:t>
-            </w:r>
-            <w:proofErr w:type="spellStart"/>
-            <w:r>
-              <w:rPr>
-                <w:rFonts w:ascii="Calibri" w:eastAsia="Times New Roman" w:hAnsi="Calibri" w:cs="Calibri"/>
-                <w:noProof w:val="0"/>
-                <w:color w:val="000000"/>
-                <w:lang w:eastAsia="de-AT"/>
-              </w:rPr>
-              <w:t>Bogensberger</w:t>
-            </w:r>
-            <w:proofErr w:type="spellEnd"/>
+              <w:t>Michael Bogensberger</w:t>
+            </w:r>
           </w:p>
         </w:tc>
         <w:tc>
@@ -27955,6 +27964,7 @@
                 <w:lang w:eastAsia="de-AT"/>
               </w:rPr>
             </w:pPr>
+            <w:proofErr w:type="gramStart"/>
             <w:r>
               <w:rPr>
                 <w:rFonts w:ascii="Calibri" w:eastAsia="Times New Roman" w:hAnsi="Calibri" w:cs="Calibri"/>
@@ -27962,7 +27972,17 @@
                 <w:color w:val="000000"/>
                 <w:lang w:eastAsia="de-AT"/>
               </w:rPr>
-              <w:t>Test Schritte:</w:t>
+              <w:t>Test Schritte</w:t>
+            </w:r>
+            <w:proofErr w:type="gramEnd"/>
+            <w:r>
+              <w:rPr>
+                <w:rFonts w:ascii="Calibri" w:eastAsia="Times New Roman" w:hAnsi="Calibri" w:cs="Calibri"/>
+                <w:noProof w:val="0"/>
+                <w:color w:val="000000"/>
+                <w:lang w:eastAsia="de-AT"/>
+              </w:rPr>
+              <w:t>:</w:t>
             </w:r>
           </w:p>
         </w:tc>
@@ -28187,7 +28207,27 @@
                 <w:color w:val="000000"/>
                 <w:lang w:eastAsia="de-AT"/>
               </w:rPr>
-              <w:t>Einloggen mit Email und Passwort auf der Kundenseite.</w:t>
+              <w:t xml:space="preserve">Einloggen mit </w:t>
+            </w:r>
+            <w:proofErr w:type="gramStart"/>
+            <w:r>
+              <w:rPr>
+                <w:rFonts w:ascii="Calibri" w:eastAsia="Times New Roman" w:hAnsi="Calibri" w:cs="Calibri"/>
+                <w:noProof w:val="0"/>
+                <w:color w:val="000000"/>
+                <w:lang w:eastAsia="de-AT"/>
+              </w:rPr>
+              <w:t>Email</w:t>
+            </w:r>
+            <w:proofErr w:type="gramEnd"/>
+            <w:r>
+              <w:rPr>
+                <w:rFonts w:ascii="Calibri" w:eastAsia="Times New Roman" w:hAnsi="Calibri" w:cs="Calibri"/>
+                <w:noProof w:val="0"/>
+                <w:color w:val="000000"/>
+                <w:lang w:eastAsia="de-AT"/>
+              </w:rPr>
+              <w:t xml:space="preserve"> und Passwort auf der Kundenseite.</w:t>
             </w:r>
           </w:p>
         </w:tc>
@@ -28476,7 +28516,27 @@
                 <w:color w:val="000000"/>
                 <w:lang w:eastAsia="de-AT"/>
               </w:rPr>
-              <w:t>, Lieferkosten sowie Mindestbestellwert ändern und auf speichern klicken.</w:t>
+              <w:t xml:space="preserve">, Lieferkosten sowie Mindestbestellwert ändern und </w:t>
+            </w:r>
+            <w:proofErr w:type="gramStart"/>
+            <w:r>
+              <w:rPr>
+                <w:rFonts w:ascii="Calibri" w:eastAsia="Times New Roman" w:hAnsi="Calibri" w:cs="Calibri"/>
+                <w:noProof w:val="0"/>
+                <w:color w:val="000000"/>
+                <w:lang w:eastAsia="de-AT"/>
+              </w:rPr>
+              <w:t>auf speichern</w:t>
+            </w:r>
+            <w:proofErr w:type="gramEnd"/>
+            <w:r>
+              <w:rPr>
+                <w:rFonts w:ascii="Calibri" w:eastAsia="Times New Roman" w:hAnsi="Calibri" w:cs="Calibri"/>
+                <w:noProof w:val="0"/>
+                <w:color w:val="000000"/>
+                <w:lang w:eastAsia="de-AT"/>
+              </w:rPr>
+              <w:t xml:space="preserve"> klicken.</w:t>
             </w:r>
           </w:p>
         </w:tc>
@@ -28598,6 +28658,7 @@
                 <w:lang w:eastAsia="de-AT"/>
               </w:rPr>
             </w:pPr>
+            <w:proofErr w:type="gramStart"/>
             <w:r>
               <w:rPr>
                 <w:rFonts w:ascii="Calibri" w:eastAsia="Times New Roman" w:hAnsi="Calibri" w:cs="Calibri"/>
@@ -28605,7 +28666,17 @@
                 <w:color w:val="000000"/>
                 <w:lang w:eastAsia="de-AT"/>
               </w:rPr>
-              <w:t>Checken ob die eingegeben Daten auf der Seite angezeigt werden.</w:t>
+              <w:t>Checken</w:t>
+            </w:r>
+            <w:proofErr w:type="gramEnd"/>
+            <w:r>
+              <w:rPr>
+                <w:rFonts w:ascii="Calibri" w:eastAsia="Times New Roman" w:hAnsi="Calibri" w:cs="Calibri"/>
+                <w:noProof w:val="0"/>
+                <w:color w:val="000000"/>
+                <w:lang w:eastAsia="de-AT"/>
+              </w:rPr>
+              <w:t xml:space="preserve"> ob die eingegeben Daten auf der Seite angezeigt werden.</w:t>
             </w:r>
           </w:p>
         </w:tc>
@@ -29028,7 +29099,27 @@
                 <w:color w:val="000000"/>
                 <w:lang w:eastAsia="de-AT"/>
               </w:rPr>
-              <w:t xml:space="preserve">Es soll getestet werden ob eine Bestellung über die Webseite erfolgreich angelegt werden kann. Dazu wird übers Frontend eine Bestellung mit verschiedenen Gerichten angelegt und diese </w:t>
+              <w:t xml:space="preserve">Es soll getestet </w:t>
+            </w:r>
+            <w:proofErr w:type="gramStart"/>
+            <w:r>
+              <w:rPr>
+                <w:rFonts w:ascii="Calibri" w:eastAsia="Times New Roman" w:hAnsi="Calibri" w:cs="Calibri"/>
+                <w:noProof w:val="0"/>
+                <w:color w:val="000000"/>
+                <w:lang w:eastAsia="de-AT"/>
+              </w:rPr>
+              <w:t>werden</w:t>
+            </w:r>
+            <w:proofErr w:type="gramEnd"/>
+            <w:r>
+              <w:rPr>
+                <w:rFonts w:ascii="Calibri" w:eastAsia="Times New Roman" w:hAnsi="Calibri" w:cs="Calibri"/>
+                <w:noProof w:val="0"/>
+                <w:color w:val="000000"/>
+                <w:lang w:eastAsia="de-AT"/>
+              </w:rPr>
+              <w:t xml:space="preserve"> ob eine Bestellung über die Webseite erfolgreich angelegt werden kann. Dazu wird übers Frontend eine Bestellung mit verschiedenen Gerichten angelegt und diese </w:t>
             </w:r>
             <w:proofErr w:type="spellStart"/>
             <w:r>
@@ -29048,7 +29139,27 @@
                 <w:color w:val="000000"/>
                 <w:lang w:eastAsia="de-AT"/>
               </w:rPr>
-              <w:t>. Danach wird zu jener Seite gewechselt, bei der man die Bestellungen einsehen kann. Nun wird getestet ob die Bestellung hier auch angezeigt wird</w:t>
+              <w:t xml:space="preserve">. Danach wird zu jener Seite gewechselt, bei der man die Bestellungen einsehen kann. Nun wird </w:t>
+            </w:r>
+            <w:proofErr w:type="gramStart"/>
+            <w:r>
+              <w:rPr>
+                <w:rFonts w:ascii="Calibri" w:eastAsia="Times New Roman" w:hAnsi="Calibri" w:cs="Calibri"/>
+                <w:noProof w:val="0"/>
+                <w:color w:val="000000"/>
+                <w:lang w:eastAsia="de-AT"/>
+              </w:rPr>
+              <w:t>getestet</w:t>
+            </w:r>
+            <w:proofErr w:type="gramEnd"/>
+            <w:r>
+              <w:rPr>
+                <w:rFonts w:ascii="Calibri" w:eastAsia="Times New Roman" w:hAnsi="Calibri" w:cs="Calibri"/>
+                <w:noProof w:val="0"/>
+                <w:color w:val="000000"/>
+                <w:lang w:eastAsia="de-AT"/>
+              </w:rPr>
+              <w:t xml:space="preserve"> ob die Bestellung hier auch angezeigt wird</w:t>
             </w:r>
           </w:p>
         </w:tc>
@@ -29393,19 +29504,8 @@
                 <w:color w:val="000000"/>
                 <w:lang w:eastAsia="de-AT"/>
               </w:rPr>
-              <w:t xml:space="preserve">Michael </w:t>
-            </w:r>
-            <w:proofErr w:type="spellStart"/>
-            <w:r>
-              <w:rPr>
-                <w:rFonts w:ascii="Calibri" w:eastAsia="Times New Roman" w:hAnsi="Calibri" w:cs="Calibri"/>
-                <w:noProof w:val="0"/>
-                <w:color w:val="000000"/>
-                <w:lang w:eastAsia="de-AT"/>
-              </w:rPr>
-              <w:t>Bogensberger</w:t>
-            </w:r>
-            <w:proofErr w:type="spellEnd"/>
+              <w:t>Michael Bogensberger</w:t>
+            </w:r>
           </w:p>
         </w:tc>
         <w:tc>
@@ -29529,6 +29629,7 @@
                 <w:lang w:eastAsia="de-AT"/>
               </w:rPr>
             </w:pPr>
+            <w:proofErr w:type="gramStart"/>
             <w:r>
               <w:rPr>
                 <w:rFonts w:ascii="Calibri" w:eastAsia="Times New Roman" w:hAnsi="Calibri" w:cs="Calibri"/>
@@ -29536,7 +29637,17 @@
                 <w:color w:val="000000"/>
                 <w:lang w:eastAsia="de-AT"/>
               </w:rPr>
-              <w:t>Test Schritte:</w:t>
+              <w:t>Test Schritte</w:t>
+            </w:r>
+            <w:proofErr w:type="gramEnd"/>
+            <w:r>
+              <w:rPr>
+                <w:rFonts w:ascii="Calibri" w:eastAsia="Times New Roman" w:hAnsi="Calibri" w:cs="Calibri"/>
+                <w:noProof w:val="0"/>
+                <w:color w:val="000000"/>
+                <w:lang w:eastAsia="de-AT"/>
+              </w:rPr>
+              <w:t>:</w:t>
             </w:r>
           </w:p>
         </w:tc>
@@ -29761,7 +29872,27 @@
                 <w:color w:val="000000"/>
                 <w:lang w:eastAsia="de-AT"/>
               </w:rPr>
-              <w:t>Einloggen mit Email und Passwort auf der Kundenseite.</w:t>
+              <w:t xml:space="preserve">Einloggen mit </w:t>
+            </w:r>
+            <w:proofErr w:type="gramStart"/>
+            <w:r>
+              <w:rPr>
+                <w:rFonts w:ascii="Calibri" w:eastAsia="Times New Roman" w:hAnsi="Calibri" w:cs="Calibri"/>
+                <w:noProof w:val="0"/>
+                <w:color w:val="000000"/>
+                <w:lang w:eastAsia="de-AT"/>
+              </w:rPr>
+              <w:t>Email</w:t>
+            </w:r>
+            <w:proofErr w:type="gramEnd"/>
+            <w:r>
+              <w:rPr>
+                <w:rFonts w:ascii="Calibri" w:eastAsia="Times New Roman" w:hAnsi="Calibri" w:cs="Calibri"/>
+                <w:noProof w:val="0"/>
+                <w:color w:val="000000"/>
+                <w:lang w:eastAsia="de-AT"/>
+              </w:rPr>
+              <w:t xml:space="preserve"> und Passwort auf der Kundenseite.</w:t>
             </w:r>
           </w:p>
         </w:tc>
@@ -30426,7 +30557,27 @@
                 <w:color w:val="000000"/>
                 <w:lang w:eastAsia="de-AT"/>
               </w:rPr>
-              <w:t>Mit PayPal bezahlen. Dazu drückt man auf bezahlen.</w:t>
+              <w:t xml:space="preserve">Mit PayPal bezahlen. Dazu drückt man </w:t>
+            </w:r>
+            <w:proofErr w:type="gramStart"/>
+            <w:r>
+              <w:rPr>
+                <w:rFonts w:ascii="Calibri" w:eastAsia="Times New Roman" w:hAnsi="Calibri" w:cs="Calibri"/>
+                <w:noProof w:val="0"/>
+                <w:color w:val="000000"/>
+                <w:lang w:eastAsia="de-AT"/>
+              </w:rPr>
+              <w:t>auf bezahlen</w:t>
+            </w:r>
+            <w:proofErr w:type="gramEnd"/>
+            <w:r>
+              <w:rPr>
+                <w:rFonts w:ascii="Calibri" w:eastAsia="Times New Roman" w:hAnsi="Calibri" w:cs="Calibri"/>
+                <w:noProof w:val="0"/>
+                <w:color w:val="000000"/>
+                <w:lang w:eastAsia="de-AT"/>
+              </w:rPr>
+              <w:t>.</w:t>
             </w:r>
           </w:p>
         </w:tc>
@@ -30460,7 +30611,27 @@
                 <w:color w:val="000000"/>
                 <w:lang w:eastAsia="de-AT"/>
               </w:rPr>
-              <w:t>Nun öffnet sich ein Fenster von der PayPal API.</w:t>
+              <w:t xml:space="preserve">Nun öffnet sich ein Fenster </w:t>
+            </w:r>
+            <w:proofErr w:type="gramStart"/>
+            <w:r>
+              <w:rPr>
+                <w:rFonts w:ascii="Calibri" w:eastAsia="Times New Roman" w:hAnsi="Calibri" w:cs="Calibri"/>
+                <w:noProof w:val="0"/>
+                <w:color w:val="000000"/>
+                <w:lang w:eastAsia="de-AT"/>
+              </w:rPr>
+              <w:t>von der PayPal</w:t>
+            </w:r>
+            <w:proofErr w:type="gramEnd"/>
+            <w:r>
+              <w:rPr>
+                <w:rFonts w:ascii="Calibri" w:eastAsia="Times New Roman" w:hAnsi="Calibri" w:cs="Calibri"/>
+                <w:noProof w:val="0"/>
+                <w:color w:val="000000"/>
+                <w:lang w:eastAsia="de-AT"/>
+              </w:rPr>
+              <w:t xml:space="preserve"> API.</w:t>
             </w:r>
           </w:p>
         </w:tc>
@@ -30555,7 +30726,27 @@
                 <w:color w:val="000000"/>
                 <w:lang w:eastAsia="de-AT"/>
               </w:rPr>
-              <w:t>Mit PayPal Daten anmelden und auf bezahlen klicken.</w:t>
+              <w:t xml:space="preserve">Mit PayPal Daten anmelden und </w:t>
+            </w:r>
+            <w:proofErr w:type="gramStart"/>
+            <w:r>
+              <w:rPr>
+                <w:rFonts w:ascii="Calibri" w:eastAsia="Times New Roman" w:hAnsi="Calibri" w:cs="Calibri"/>
+                <w:noProof w:val="0"/>
+                <w:color w:val="000000"/>
+                <w:lang w:eastAsia="de-AT"/>
+              </w:rPr>
+              <w:t>auf bezahlen</w:t>
+            </w:r>
+            <w:proofErr w:type="gramEnd"/>
+            <w:r>
+              <w:rPr>
+                <w:rFonts w:ascii="Calibri" w:eastAsia="Times New Roman" w:hAnsi="Calibri" w:cs="Calibri"/>
+                <w:noProof w:val="0"/>
+                <w:color w:val="000000"/>
+                <w:lang w:eastAsia="de-AT"/>
+              </w:rPr>
+              <w:t xml:space="preserve"> klicken.</w:t>
             </w:r>
           </w:p>
         </w:tc>
@@ -30684,7 +30875,27 @@
                 <w:color w:val="000000"/>
                 <w:lang w:eastAsia="de-AT"/>
               </w:rPr>
-              <w:t xml:space="preserve">Auf die Bestellung Seite wechseln. Dazu Klickt man in der </w:t>
+              <w:t xml:space="preserve">Auf die Bestellung Seite wechseln. Dazu </w:t>
+            </w:r>
+            <w:proofErr w:type="gramStart"/>
+            <w:r>
+              <w:rPr>
+                <w:rFonts w:ascii="Calibri" w:eastAsia="Times New Roman" w:hAnsi="Calibri" w:cs="Calibri"/>
+                <w:noProof w:val="0"/>
+                <w:color w:val="000000"/>
+                <w:lang w:eastAsia="de-AT"/>
+              </w:rPr>
+              <w:t>Klickt</w:t>
+            </w:r>
+            <w:proofErr w:type="gramEnd"/>
+            <w:r>
+              <w:rPr>
+                <w:rFonts w:ascii="Calibri" w:eastAsia="Times New Roman" w:hAnsi="Calibri" w:cs="Calibri"/>
+                <w:noProof w:val="0"/>
+                <w:color w:val="000000"/>
+                <w:lang w:eastAsia="de-AT"/>
+              </w:rPr>
+              <w:t xml:space="preserve"> man in der </w:t>
             </w:r>
             <w:proofErr w:type="spellStart"/>
             <w:r>
@@ -30826,6 +31037,7 @@
                 <w:lang w:eastAsia="de-AT"/>
               </w:rPr>
             </w:pPr>
+            <w:proofErr w:type="gramStart"/>
             <w:r>
               <w:rPr>
                 <w:rFonts w:ascii="Calibri" w:eastAsia="Times New Roman" w:hAnsi="Calibri" w:cs="Calibri"/>
@@ -30833,7 +31045,17 @@
                 <w:color w:val="000000"/>
                 <w:lang w:eastAsia="de-AT"/>
               </w:rPr>
-              <w:t>Checken ob die Bestellung sichtbar ist.</w:t>
+              <w:t>Checken</w:t>
+            </w:r>
+            <w:proofErr w:type="gramEnd"/>
+            <w:r>
+              <w:rPr>
+                <w:rFonts w:ascii="Calibri" w:eastAsia="Times New Roman" w:hAnsi="Calibri" w:cs="Calibri"/>
+                <w:noProof w:val="0"/>
+                <w:color w:val="000000"/>
+                <w:lang w:eastAsia="de-AT"/>
+              </w:rPr>
+              <w:t xml:space="preserve"> ob die Bestellung sichtbar ist.</w:t>
             </w:r>
           </w:p>
         </w:tc>
@@ -31225,7 +31447,27 @@
                 <w:color w:val="000000"/>
                 <w:lang w:eastAsia="de-AT"/>
               </w:rPr>
-              <w:t>Es soll getestet werden ob eine Änderung der Öffnungszeiten des Mandanten auf dem Dashboard korrekt gespeichert und wieder angezeigt werden.</w:t>
+              <w:t xml:space="preserve">Es soll getestet </w:t>
+            </w:r>
+            <w:proofErr w:type="gramStart"/>
+            <w:r>
+              <w:rPr>
+                <w:rFonts w:ascii="Calibri" w:eastAsia="Times New Roman" w:hAnsi="Calibri" w:cs="Calibri"/>
+                <w:noProof w:val="0"/>
+                <w:color w:val="000000"/>
+                <w:lang w:eastAsia="de-AT"/>
+              </w:rPr>
+              <w:t>werden</w:t>
+            </w:r>
+            <w:proofErr w:type="gramEnd"/>
+            <w:r>
+              <w:rPr>
+                <w:rFonts w:ascii="Calibri" w:eastAsia="Times New Roman" w:hAnsi="Calibri" w:cs="Calibri"/>
+                <w:noProof w:val="0"/>
+                <w:color w:val="000000"/>
+                <w:lang w:eastAsia="de-AT"/>
+              </w:rPr>
+              <w:t xml:space="preserve"> ob eine Änderung der Öffnungszeiten des Mandanten auf dem Dashboard korrekt gespeichert und wieder angezeigt werden.</w:t>
             </w:r>
           </w:p>
         </w:tc>
@@ -31570,19 +31812,8 @@
                 <w:color w:val="000000"/>
                 <w:lang w:eastAsia="de-AT"/>
               </w:rPr>
-              <w:t xml:space="preserve">Michael </w:t>
-            </w:r>
-            <w:proofErr w:type="spellStart"/>
-            <w:r>
-              <w:rPr>
-                <w:rFonts w:ascii="Calibri" w:eastAsia="Times New Roman" w:hAnsi="Calibri" w:cs="Calibri"/>
-                <w:noProof w:val="0"/>
-                <w:color w:val="000000"/>
-                <w:lang w:eastAsia="de-AT"/>
-              </w:rPr>
-              <w:t>Bogensberger</w:t>
-            </w:r>
-            <w:proofErr w:type="spellEnd"/>
+              <w:t>Michael Bogensberger</w:t>
+            </w:r>
           </w:p>
         </w:tc>
         <w:tc>
@@ -31706,6 +31937,7 @@
                 <w:lang w:eastAsia="de-AT"/>
               </w:rPr>
             </w:pPr>
+            <w:proofErr w:type="gramStart"/>
             <w:r>
               <w:rPr>
                 <w:rFonts w:ascii="Calibri" w:eastAsia="Times New Roman" w:hAnsi="Calibri" w:cs="Calibri"/>
@@ -31713,7 +31945,17 @@
                 <w:color w:val="000000"/>
                 <w:lang w:eastAsia="de-AT"/>
               </w:rPr>
-              <w:t>Test Schritte:</w:t>
+              <w:t>Test Schritte</w:t>
+            </w:r>
+            <w:proofErr w:type="gramEnd"/>
+            <w:r>
+              <w:rPr>
+                <w:rFonts w:ascii="Calibri" w:eastAsia="Times New Roman" w:hAnsi="Calibri" w:cs="Calibri"/>
+                <w:noProof w:val="0"/>
+                <w:color w:val="000000"/>
+                <w:lang w:eastAsia="de-AT"/>
+              </w:rPr>
+              <w:t>:</w:t>
             </w:r>
           </w:p>
         </w:tc>
@@ -31938,7 +32180,27 @@
                 <w:color w:val="000000"/>
                 <w:lang w:eastAsia="de-AT"/>
               </w:rPr>
-              <w:t>Einloggen mit Email und Passwort auf der Kundenseite.</w:t>
+              <w:t xml:space="preserve">Einloggen mit </w:t>
+            </w:r>
+            <w:proofErr w:type="gramStart"/>
+            <w:r>
+              <w:rPr>
+                <w:rFonts w:ascii="Calibri" w:eastAsia="Times New Roman" w:hAnsi="Calibri" w:cs="Calibri"/>
+                <w:noProof w:val="0"/>
+                <w:color w:val="000000"/>
+                <w:lang w:eastAsia="de-AT"/>
+              </w:rPr>
+              <w:t>Email</w:t>
+            </w:r>
+            <w:proofErr w:type="gramEnd"/>
+            <w:r>
+              <w:rPr>
+                <w:rFonts w:ascii="Calibri" w:eastAsia="Times New Roman" w:hAnsi="Calibri" w:cs="Calibri"/>
+                <w:noProof w:val="0"/>
+                <w:color w:val="000000"/>
+                <w:lang w:eastAsia="de-AT"/>
+              </w:rPr>
+              <w:t xml:space="preserve"> und Passwort auf der Kundenseite.</w:t>
             </w:r>
           </w:p>
         </w:tc>
@@ -32236,7 +32498,27 @@
                 <w:color w:val="000000"/>
                 <w:lang w:eastAsia="de-AT"/>
               </w:rPr>
-              <w:t xml:space="preserve"> auf speichern klicken. Dazu sollte man bei zwei Tagen die Öffnungszeiten ändern und an einem Tag das Restaurant als geschlossen </w:t>
+              <w:t xml:space="preserve"> </w:t>
+            </w:r>
+            <w:proofErr w:type="gramStart"/>
+            <w:r>
+              <w:rPr>
+                <w:rFonts w:ascii="Calibri" w:eastAsia="Times New Roman" w:hAnsi="Calibri" w:cs="Calibri"/>
+                <w:noProof w:val="0"/>
+                <w:color w:val="000000"/>
+                <w:lang w:eastAsia="de-AT"/>
+              </w:rPr>
+              <w:t>auf speichern</w:t>
+            </w:r>
+            <w:proofErr w:type="gramEnd"/>
+            <w:r>
+              <w:rPr>
+                <w:rFonts w:ascii="Calibri" w:eastAsia="Times New Roman" w:hAnsi="Calibri" w:cs="Calibri"/>
+                <w:noProof w:val="0"/>
+                <w:color w:val="000000"/>
+                <w:lang w:eastAsia="de-AT"/>
+              </w:rPr>
+              <w:t xml:space="preserve"> klicken. Dazu sollte man bei zwei Tagen die Öffnungszeiten ändern und an einem Tag das Restaurant als geschlossen </w:t>
             </w:r>
             <w:proofErr w:type="spellStart"/>
             <w:r>
@@ -32378,6 +32660,7 @@
                 <w:lang w:eastAsia="de-AT"/>
               </w:rPr>
             </w:pPr>
+            <w:proofErr w:type="gramStart"/>
             <w:r>
               <w:rPr>
                 <w:rFonts w:ascii="Calibri" w:eastAsia="Times New Roman" w:hAnsi="Calibri" w:cs="Calibri"/>
@@ -32385,7 +32668,17 @@
                 <w:color w:val="000000"/>
                 <w:lang w:eastAsia="de-AT"/>
               </w:rPr>
-              <w:t>Checken ob die eingegeben Daten auf der Seite angezeigt werden.</w:t>
+              <w:t>Checken</w:t>
+            </w:r>
+            <w:proofErr w:type="gramEnd"/>
+            <w:r>
+              <w:rPr>
+                <w:rFonts w:ascii="Calibri" w:eastAsia="Times New Roman" w:hAnsi="Calibri" w:cs="Calibri"/>
+                <w:noProof w:val="0"/>
+                <w:color w:val="000000"/>
+                <w:lang w:eastAsia="de-AT"/>
+              </w:rPr>
+              <w:t xml:space="preserve"> ob die eingegeben Daten auf der Seite angezeigt werden.</w:t>
             </w:r>
           </w:p>
         </w:tc>
@@ -33331,6 +33624,7 @@
                 <w:lang w:eastAsia="de-AT"/>
               </w:rPr>
             </w:pPr>
+            <w:proofErr w:type="gramStart"/>
             <w:r>
               <w:rPr>
                 <w:rFonts w:ascii="Calibri" w:eastAsia="Times New Roman" w:hAnsi="Calibri" w:cs="Calibri"/>
@@ -33338,7 +33632,17 @@
                 <w:color w:val="000000"/>
                 <w:lang w:eastAsia="de-AT"/>
               </w:rPr>
-              <w:t>Test Schritte:</w:t>
+              <w:t>Test Schritte</w:t>
+            </w:r>
+            <w:proofErr w:type="gramEnd"/>
+            <w:r>
+              <w:rPr>
+                <w:rFonts w:ascii="Calibri" w:eastAsia="Times New Roman" w:hAnsi="Calibri" w:cs="Calibri"/>
+                <w:noProof w:val="0"/>
+                <w:color w:val="000000"/>
+                <w:lang w:eastAsia="de-AT"/>
+              </w:rPr>
+              <w:t>:</w:t>
             </w:r>
           </w:p>
         </w:tc>
@@ -33564,7 +33868,27 @@
                 <w:color w:val="000000"/>
                 <w:lang w:eastAsia="de-AT"/>
               </w:rPr>
-              <w:t>Einloggen mit Email und Passwort als Mandant.</w:t>
+              <w:t xml:space="preserve">Einloggen mit </w:t>
+            </w:r>
+            <w:proofErr w:type="gramStart"/>
+            <w:r>
+              <w:rPr>
+                <w:rFonts w:ascii="Calibri" w:eastAsia="Times New Roman" w:hAnsi="Calibri" w:cs="Calibri"/>
+                <w:noProof w:val="0"/>
+                <w:color w:val="000000"/>
+                <w:lang w:eastAsia="de-AT"/>
+              </w:rPr>
+              <w:t>Email</w:t>
+            </w:r>
+            <w:proofErr w:type="gramEnd"/>
+            <w:r>
+              <w:rPr>
+                <w:rFonts w:ascii="Calibri" w:eastAsia="Times New Roman" w:hAnsi="Calibri" w:cs="Calibri"/>
+                <w:noProof w:val="0"/>
+                <w:color w:val="000000"/>
+                <w:lang w:eastAsia="de-AT"/>
+              </w:rPr>
+              <w:t xml:space="preserve"> und Passwort als Mandant.</w:t>
             </w:r>
           </w:p>
         </w:tc>
@@ -34229,7 +34553,27 @@
                 <w:color w:val="000000"/>
                 <w:lang w:eastAsia="de-AT"/>
               </w:rPr>
-              <w:t>Suchen des Restaurant über das Such-Menü.</w:t>
+              <w:t xml:space="preserve">Suchen </w:t>
+            </w:r>
+            <w:proofErr w:type="gramStart"/>
+            <w:r>
+              <w:rPr>
+                <w:rFonts w:ascii="Calibri" w:eastAsia="Times New Roman" w:hAnsi="Calibri" w:cs="Calibri"/>
+                <w:noProof w:val="0"/>
+                <w:color w:val="000000"/>
+                <w:lang w:eastAsia="de-AT"/>
+              </w:rPr>
+              <w:t>des Restaurant</w:t>
+            </w:r>
+            <w:proofErr w:type="gramEnd"/>
+            <w:r>
+              <w:rPr>
+                <w:rFonts w:ascii="Calibri" w:eastAsia="Times New Roman" w:hAnsi="Calibri" w:cs="Calibri"/>
+                <w:noProof w:val="0"/>
+                <w:color w:val="000000"/>
+                <w:lang w:eastAsia="de-AT"/>
+              </w:rPr>
+              <w:t xml:space="preserve"> über das Such-Menü.</w:t>
             </w:r>
           </w:p>
         </w:tc>
@@ -34487,7 +34831,27 @@
                 <w:color w:val="000000"/>
                 <w:lang w:eastAsia="de-AT"/>
               </w:rPr>
-              <w:t xml:space="preserve">Auf die Bestellung Seite wechseln. Dazu Klickt man in der </w:t>
+              <w:t xml:space="preserve">Auf die Bestellung Seite wechseln. Dazu </w:t>
+            </w:r>
+            <w:proofErr w:type="gramStart"/>
+            <w:r>
+              <w:rPr>
+                <w:rFonts w:ascii="Calibri" w:eastAsia="Times New Roman" w:hAnsi="Calibri" w:cs="Calibri"/>
+                <w:noProof w:val="0"/>
+                <w:color w:val="000000"/>
+                <w:lang w:eastAsia="de-AT"/>
+              </w:rPr>
+              <w:t>Klickt</w:t>
+            </w:r>
+            <w:proofErr w:type="gramEnd"/>
+            <w:r>
+              <w:rPr>
+                <w:rFonts w:ascii="Calibri" w:eastAsia="Times New Roman" w:hAnsi="Calibri" w:cs="Calibri"/>
+                <w:noProof w:val="0"/>
+                <w:color w:val="000000"/>
+                <w:lang w:eastAsia="de-AT"/>
+              </w:rPr>
+              <w:t xml:space="preserve"> man in der </w:t>
             </w:r>
             <w:proofErr w:type="spellStart"/>
             <w:r>
@@ -36172,6 +36536,644 @@
       <w:pPr>
         <w:pStyle w:val="berschrift1"/>
       </w:pPr>
+      <w:r>
+        <w:t>Abnahme</w:t>
+      </w:r>
+    </w:p>
+    <w:p>
+      <w:r>
+        <w:t>Wann</w:t>
+      </w:r>
+      <w:r>
+        <w:t>, wo, wie</w:t>
+      </w:r>
+      <w:r>
+        <w:t>, unterwelchen Umständen</w:t>
+      </w:r>
+    </w:p>
+    <w:p>
+      <w:r>
+        <w:t>Welche Abnahmetests?</w:t>
+      </w:r>
+    </w:p>
+    <w:p>
+      <w:pPr>
+        <w:pStyle w:val="berschrift1"/>
+      </w:pPr>
+      <w:r>
+        <w:t>Einführung</w:t>
+      </w:r>
+    </w:p>
+    <w:p>
+      <w:pPr>
+        <w:rPr>
+          <w:noProof w:val="0"/>
+        </w:rPr>
+      </w:pPr>
+      <w:r>
+        <w:rPr>
+          <w:noProof w:val="0"/>
+        </w:rPr>
+        <w:t xml:space="preserve">Das Projektteam hat sich zusammen mit dem Auftraggeber darauf geeinigt eine direkte Umstellung </w:t>
+      </w:r>
+      <w:r>
+        <w:rPr>
+          <w:noProof w:val="0"/>
+        </w:rPr>
+        <w:t xml:space="preserve">einzusetzen. </w:t>
+      </w:r>
+      <w:r>
+        <w:rPr>
+          <w:noProof w:val="0"/>
+        </w:rPr>
+        <w:t xml:space="preserve">Dies hat </w:t>
+      </w:r>
+      <w:r>
+        <w:rPr>
+          <w:noProof w:val="0"/>
+        </w:rPr>
+        <w:t xml:space="preserve">vor allem </w:t>
+      </w:r>
+      <w:r>
+        <w:rPr>
+          <w:noProof w:val="0"/>
+        </w:rPr>
+        <w:t xml:space="preserve">für den Auftraggeber </w:t>
+      </w:r>
+      <w:r>
+        <w:rPr>
+          <w:noProof w:val="0"/>
+        </w:rPr>
+        <w:t>mehrere</w:t>
+      </w:r>
+      <w:r>
+        <w:rPr>
+          <w:noProof w:val="0"/>
+        </w:rPr>
+        <w:t xml:space="preserve"> Vorteile. </w:t>
+      </w:r>
+      <w:r>
+        <w:rPr>
+          <w:noProof w:val="0"/>
+        </w:rPr>
+        <w:t xml:space="preserve">Zunächst </w:t>
+      </w:r>
+      <w:r>
+        <w:rPr>
+          <w:noProof w:val="0"/>
+        </w:rPr>
+        <w:t xml:space="preserve">verwendet beziehungsweise bietet der Auftraggeber zurzeit noch keine </w:t>
+      </w:r>
+      <w:r>
+        <w:rPr>
+          <w:noProof w:val="0"/>
+        </w:rPr>
+        <w:t xml:space="preserve">Lieferungen an. </w:t>
+      </w:r>
+      <w:r>
+        <w:rPr>
+          <w:noProof w:val="0"/>
+        </w:rPr>
+        <w:t xml:space="preserve">Einen Konflikt gibt es hier nur bei den Bestellungen auf Abholung. </w:t>
+      </w:r>
+      <w:r>
+        <w:rPr>
+          <w:noProof w:val="0"/>
+        </w:rPr>
+        <w:t xml:space="preserve">Um deutlich zu </w:t>
+      </w:r>
+      <w:r>
+        <w:rPr>
+          <w:noProof w:val="0"/>
+        </w:rPr>
+        <w:t>machen,</w:t>
+      </w:r>
+      <w:r>
+        <w:rPr>
+          <w:noProof w:val="0"/>
+        </w:rPr>
+        <w:t xml:space="preserve"> weshalb </w:t>
+      </w:r>
+      <w:r>
+        <w:rPr>
+          <w:noProof w:val="0"/>
+        </w:rPr>
+        <w:t xml:space="preserve">man sich hier für eine direkte Umstellung entschieden hat, muss man </w:t>
+      </w:r>
+      <w:r>
+        <w:rPr>
+          <w:noProof w:val="0"/>
+        </w:rPr>
+        <w:t>zunächst die Nachteile des Parallelbetriebs verstehen.</w:t>
+      </w:r>
+      <w:r>
+        <w:rPr>
+          <w:noProof w:val="0"/>
+        </w:rPr>
+        <w:t xml:space="preserve"> </w:t>
+      </w:r>
+      <w:r>
+        <w:rPr>
+          <w:noProof w:val="0"/>
+        </w:rPr>
+        <w:t xml:space="preserve">Ein Parallelbetrieb würde gleich mehrere </w:t>
+      </w:r>
+      <w:r>
+        <w:rPr>
+          <w:noProof w:val="0"/>
+        </w:rPr>
+        <w:t xml:space="preserve">Probleme verursachen. </w:t>
+      </w:r>
+      <w:r>
+        <w:rPr>
+          <w:noProof w:val="0"/>
+        </w:rPr>
+        <w:t>Zunächst hat der Auftraggeber nicht die Kapazitäten</w:t>
+      </w:r>
+      <w:r>
+        <w:rPr>
+          <w:noProof w:val="0"/>
+        </w:rPr>
+        <w:t xml:space="preserve">, </w:t>
+      </w:r>
+      <w:r>
+        <w:rPr>
+          <w:noProof w:val="0"/>
+        </w:rPr>
+        <w:t>zwei Systeme gleichzeitig zu betreiben.</w:t>
+      </w:r>
+      <w:r>
+        <w:rPr>
+          <w:noProof w:val="0"/>
+        </w:rPr>
+        <w:t xml:space="preserve"> </w:t>
+      </w:r>
+      <w:r>
+        <w:rPr>
+          <w:noProof w:val="0"/>
+        </w:rPr>
+        <w:t xml:space="preserve">Weder aus </w:t>
+      </w:r>
+      <w:r>
+        <w:rPr>
+          <w:noProof w:val="0"/>
+        </w:rPr>
+        <w:t>p</w:t>
+      </w:r>
+      <w:r>
+        <w:rPr>
+          <w:noProof w:val="0"/>
+        </w:rPr>
+        <w:t xml:space="preserve">ersoneller noch aus </w:t>
+      </w:r>
+      <w:r>
+        <w:rPr>
+          <w:noProof w:val="0"/>
+        </w:rPr>
+        <w:t>m</w:t>
+      </w:r>
+      <w:r>
+        <w:rPr>
+          <w:noProof w:val="0"/>
+        </w:rPr>
+        <w:t xml:space="preserve">onetärer </w:t>
+      </w:r>
+      <w:r>
+        <w:rPr>
+          <w:noProof w:val="0"/>
+        </w:rPr>
+        <w:t>S</w:t>
+      </w:r>
+      <w:r>
+        <w:rPr>
+          <w:noProof w:val="0"/>
+        </w:rPr>
+        <w:t xml:space="preserve">icht </w:t>
+      </w:r>
+      <w:r>
+        <w:rPr>
+          <w:noProof w:val="0"/>
+        </w:rPr>
+        <w:t>wä</w:t>
+      </w:r>
+      <w:r>
+        <w:rPr>
+          <w:noProof w:val="0"/>
+        </w:rPr>
+        <w:t xml:space="preserve">re </w:t>
+      </w:r>
+      <w:r>
+        <w:rPr>
+          <w:noProof w:val="0"/>
+        </w:rPr>
+        <w:t xml:space="preserve">dies </w:t>
+      </w:r>
+      <w:r>
+        <w:rPr>
+          <w:noProof w:val="0"/>
+        </w:rPr>
+        <w:t xml:space="preserve">machbar. </w:t>
+      </w:r>
+      <w:r>
+        <w:rPr>
+          <w:noProof w:val="0"/>
+        </w:rPr>
+        <w:t>Der</w:t>
+      </w:r>
+      <w:r>
+        <w:rPr>
+          <w:noProof w:val="0"/>
+        </w:rPr>
+        <w:t xml:space="preserve"> direkte Umstieg </w:t>
+      </w:r>
+      <w:r>
+        <w:rPr>
+          <w:noProof w:val="0"/>
+        </w:rPr>
+        <w:t xml:space="preserve">macht so einen Mehraufwand nicht nötig. </w:t>
+      </w:r>
+      <w:r>
+        <w:rPr>
+          <w:noProof w:val="0"/>
+        </w:rPr>
+        <w:t>Ganz im Gegenteil</w:t>
+      </w:r>
+      <w:r>
+        <w:rPr>
+          <w:noProof w:val="0"/>
+        </w:rPr>
+        <w:t xml:space="preserve">, </w:t>
+      </w:r>
+      <w:r>
+        <w:rPr>
+          <w:noProof w:val="0"/>
+        </w:rPr>
+        <w:t xml:space="preserve">unser Projekt </w:t>
+      </w:r>
+      <w:r>
+        <w:rPr>
+          <w:noProof w:val="0"/>
+        </w:rPr>
+        <w:t xml:space="preserve">mach </w:t>
+      </w:r>
+      <w:r>
+        <w:rPr>
+          <w:noProof w:val="0"/>
+        </w:rPr>
+        <w:t xml:space="preserve">die Handhabung </w:t>
+      </w:r>
+      <w:r>
+        <w:rPr>
+          <w:noProof w:val="0"/>
+        </w:rPr>
+        <w:t xml:space="preserve">der internen </w:t>
+      </w:r>
+      <w:r>
+        <w:rPr>
+          <w:noProof w:val="0"/>
+        </w:rPr>
+        <w:t>Restaurant</w:t>
+      </w:r>
+      <w:r>
+        <w:rPr>
+          <w:noProof w:val="0"/>
+        </w:rPr>
+        <w:t xml:space="preserve">prozesse </w:t>
+      </w:r>
+      <w:r>
+        <w:rPr>
+          <w:noProof w:val="0"/>
+        </w:rPr>
+        <w:t xml:space="preserve">um einiges effizienter. </w:t>
+      </w:r>
+      <w:r>
+        <w:rPr>
+          <w:noProof w:val="0"/>
+        </w:rPr>
+        <w:t xml:space="preserve">Natürlich bekommt das Personal </w:t>
+      </w:r>
+      <w:r>
+        <w:rPr>
+          <w:noProof w:val="0"/>
+        </w:rPr>
+        <w:t>von uns e</w:t>
+      </w:r>
+      <w:r>
+        <w:rPr>
+          <w:noProof w:val="0"/>
+        </w:rPr>
+        <w:t xml:space="preserve">ine </w:t>
+      </w:r>
+      <w:r>
+        <w:rPr>
+          <w:noProof w:val="0"/>
+        </w:rPr>
+        <w:t>Einschalung</w:t>
+      </w:r>
+      <w:r>
+        <w:rPr>
+          <w:noProof w:val="0"/>
+        </w:rPr>
+        <w:t xml:space="preserve"> in das neue System. </w:t>
+      </w:r>
+      <w:r>
+        <w:rPr>
+          <w:noProof w:val="0"/>
+        </w:rPr>
+        <w:t xml:space="preserve">Zudem wird auch die Dokumentation mit übergeben. </w:t>
+      </w:r>
+      <w:r>
+        <w:rPr>
+          <w:noProof w:val="0"/>
+        </w:rPr>
+        <w:t>Des Weiteren</w:t>
+      </w:r>
+      <w:r>
+        <w:rPr>
+          <w:noProof w:val="0"/>
+        </w:rPr>
+        <w:t xml:space="preserve"> ermöglicht es dem Restaurant </w:t>
+      </w:r>
+      <w:r>
+        <w:rPr>
+          <w:noProof w:val="0"/>
+        </w:rPr>
+        <w:t>sich direkt auf d</w:t>
+      </w:r>
+      <w:r>
+        <w:rPr>
+          <w:noProof w:val="0"/>
+        </w:rPr>
+        <w:t xml:space="preserve">as neue </w:t>
+      </w:r>
+      <w:r>
+        <w:rPr>
+          <w:noProof w:val="0"/>
+        </w:rPr>
+        <w:t xml:space="preserve">Modell der Lieferungen sowie der Bestellungen über das Internetz </w:t>
+      </w:r>
+      <w:r>
+        <w:rPr>
+          <w:noProof w:val="0"/>
+        </w:rPr>
+        <w:t>zu konzentrieren.</w:t>
+      </w:r>
+      <w:r>
+        <w:rPr>
+          <w:noProof w:val="0"/>
+        </w:rPr>
+        <w:t xml:space="preserve"> </w:t>
+      </w:r>
+      <w:r>
+        <w:rPr>
+          <w:noProof w:val="0"/>
+        </w:rPr>
+        <w:t xml:space="preserve">Die direkte Umstellung erfordert zudem eine sehr </w:t>
+      </w:r>
+      <w:r>
+        <w:rPr>
+          <w:noProof w:val="0"/>
+        </w:rPr>
+        <w:t xml:space="preserve">genaue Vorbereitung. </w:t>
+      </w:r>
+      <w:r>
+        <w:rPr>
+          <w:noProof w:val="0"/>
+        </w:rPr>
+        <w:t xml:space="preserve">Dazu </w:t>
+      </w:r>
+      <w:r>
+        <w:rPr>
+          <w:noProof w:val="0"/>
+        </w:rPr>
+        <w:t xml:space="preserve">stehen wir </w:t>
+      </w:r>
+      <w:r>
+        <w:rPr>
+          <w:noProof w:val="0"/>
+        </w:rPr>
+        <w:t>im ständigen</w:t>
+      </w:r>
+      <w:r>
+        <w:rPr>
+          <w:noProof w:val="0"/>
+        </w:rPr>
+        <w:t xml:space="preserve"> </w:t>
+      </w:r>
+      <w:r>
+        <w:rPr>
+          <w:noProof w:val="0"/>
+        </w:rPr>
+        <w:t xml:space="preserve">Kontakt mit </w:t>
+      </w:r>
+      <w:r>
+        <w:rPr>
+          <w:noProof w:val="0"/>
+        </w:rPr>
+        <w:t>dem</w:t>
+      </w:r>
+      <w:r>
+        <w:rPr>
+          <w:noProof w:val="0"/>
+        </w:rPr>
+        <w:t xml:space="preserve"> Auftraggeber. </w:t>
+      </w:r>
+      <w:r>
+        <w:rPr>
+          <w:noProof w:val="0"/>
+        </w:rPr>
+        <w:t>Mehr Informationen zur Abnahme</w:t>
+      </w:r>
+      <w:r>
+        <w:rPr>
+          <w:noProof w:val="0"/>
+        </w:rPr>
+        <w:t xml:space="preserve"> (</w:t>
+      </w:r>
+      <w:r>
+        <w:rPr>
+          <w:noProof w:val="0"/>
+        </w:rPr>
+        <w:t>w</w:t>
+      </w:r>
+      <w:r>
+        <w:rPr>
+          <w:noProof w:val="0"/>
+        </w:rPr>
+        <w:t xml:space="preserve">ie, </w:t>
+      </w:r>
+      <w:r>
+        <w:rPr>
+          <w:noProof w:val="0"/>
+        </w:rPr>
+        <w:t>w</w:t>
+      </w:r>
+      <w:r>
+        <w:rPr>
+          <w:noProof w:val="0"/>
+        </w:rPr>
+        <w:t>ann</w:t>
+      </w:r>
+      <w:r>
+        <w:rPr>
+          <w:noProof w:val="0"/>
+        </w:rPr>
+        <w:t xml:space="preserve">, </w:t>
+      </w:r>
+      <w:r>
+        <w:rPr>
+          <w:noProof w:val="0"/>
+        </w:rPr>
+        <w:t>unter</w:t>
+      </w:r>
+      <w:r>
+        <w:rPr>
+          <w:noProof w:val="0"/>
+        </w:rPr>
+        <w:t xml:space="preserve"> welchen Umständen</w:t>
+      </w:r>
+      <w:r>
+        <w:rPr>
+          <w:noProof w:val="0"/>
+        </w:rPr>
+        <w:t>, usw.</w:t>
+      </w:r>
+      <w:r>
+        <w:rPr>
+          <w:noProof w:val="0"/>
+        </w:rPr>
+        <w:t>)</w:t>
+      </w:r>
+      <w:r>
+        <w:rPr>
+          <w:noProof w:val="0"/>
+        </w:rPr>
+        <w:t xml:space="preserve"> </w:t>
+      </w:r>
+      <w:r>
+        <w:rPr>
+          <w:noProof w:val="0"/>
+        </w:rPr>
+        <w:t xml:space="preserve">finden sie </w:t>
+      </w:r>
+      <w:r>
+        <w:rPr>
+          <w:noProof w:val="0"/>
+        </w:rPr>
+        <w:t>weiter oben bei der Abnahme</w:t>
+      </w:r>
+      <w:r>
+        <w:rPr>
+          <w:noProof w:val="0"/>
+        </w:rPr>
+        <w:t>.</w:t>
+      </w:r>
+      <w:r>
+        <w:rPr>
+          <w:noProof w:val="0"/>
+        </w:rPr>
+        <w:t xml:space="preserve"> </w:t>
+      </w:r>
+      <w:r>
+        <w:rPr>
+          <w:noProof w:val="0"/>
+        </w:rPr>
+        <w:t xml:space="preserve">Da das alte System ausschließlich auf </w:t>
+      </w:r>
+      <w:r>
+        <w:rPr>
+          <w:noProof w:val="0"/>
+        </w:rPr>
+        <w:t xml:space="preserve">Bestellungen über das Telefon </w:t>
+      </w:r>
+      <w:r>
+        <w:rPr>
+          <w:noProof w:val="0"/>
+        </w:rPr>
+        <w:t xml:space="preserve">beruht, erfordert </w:t>
+      </w:r>
+      <w:r>
+        <w:rPr>
+          <w:noProof w:val="0"/>
+        </w:rPr>
+        <w:t xml:space="preserve">die </w:t>
+      </w:r>
+      <w:r>
+        <w:rPr>
+          <w:noProof w:val="0"/>
+        </w:rPr>
+        <w:t xml:space="preserve">Abstellung des alten Systems keinen </w:t>
+      </w:r>
+      <w:r>
+        <w:rPr>
+          <w:noProof w:val="0"/>
+        </w:rPr>
+        <w:t>allzu</w:t>
+      </w:r>
+      <w:r>
+        <w:rPr>
+          <w:noProof w:val="0"/>
+        </w:rPr>
+        <w:t xml:space="preserve"> großen Aufwand.</w:t>
+      </w:r>
+      <w:r>
+        <w:rPr>
+          <w:noProof w:val="0"/>
+        </w:rPr>
+        <w:t xml:space="preserve"> </w:t>
+      </w:r>
+      <w:r>
+        <w:rPr>
+          <w:noProof w:val="0"/>
+        </w:rPr>
+        <w:t xml:space="preserve">Zudem müssen auch keinerlei Daten in das neue System eingespielt werden. </w:t>
+      </w:r>
+      <w:r>
+        <w:rPr>
+          <w:noProof w:val="0"/>
+        </w:rPr>
+        <w:t xml:space="preserve">Aus jenen Gründen haben wir uns für einen </w:t>
+      </w:r>
+      <w:r>
+        <w:rPr>
+          <w:noProof w:val="0"/>
+        </w:rPr>
+        <w:t>sauberen und direkten Umstieg entschieden.</w:t>
+      </w:r>
+    </w:p>
+    <w:p>
+      <w:pPr>
+        <w:pStyle w:val="berschrift1"/>
+      </w:pPr>
+      <w:r>
+        <w:lastRenderedPageBreak/>
+        <w:t>Betriebsphase</w:t>
+      </w:r>
+    </w:p>
+    <w:p>
+      <w:r>
+        <w:t>Restaurants</w:t>
+      </w:r>
+    </w:p>
+    <w:p/>
+    <w:p>
+      <w:pPr>
+        <w:pStyle w:val="berschrift1"/>
+      </w:pPr>
+      <w:r>
+        <w:t>Wartungsphase</w:t>
+      </w:r>
+    </w:p>
+    <w:p>
+      <w:r>
+        <w:t>Restaurants</w:t>
+      </w:r>
+    </w:p>
+    <w:p/>
+    <w:p>
+      <w:pPr>
+        <w:pStyle w:val="berschrift1"/>
+      </w:pPr>
       <w:bookmarkStart w:id="184" w:name="_Toc102464738"/>
       <w:r>
         <w:t>Zusammenfassung</w:t>
@@ -36191,11 +37193,7 @@
         <w:jc w:val="both"/>
       </w:pPr>
       <w:r>
-        <w:t xml:space="preserve">Als Backend wird Spring Boot, ein beliebtes und robustes Java Framework, verwendet. Mithilfe von Spring Boot werden Anfragen und Daten für alle Funktionen des Systems verarbeitet. Im Projekt wird das MVC-Patten angewendet. Dieses Pattern sorgt für eine übersichtliche Struktur, indem Darstellung, Verarbeitung und Speicherung von Daten getrennt werden. Alle Informationen, die das System benötigt, werden in Form von Models oder auch Klassen dargestellt. So werden beispielsweise Kunden mit Namen, Adresse und weiterem angelegt. Diese werden in der MySQL Datenbank gespeichert. Ein Kontroller ist verantwortlich für die Verarbeitung von Informationen. Je nach Art der Anfrage, die der Kontroller erhält, liest, verarbeitet, löscht oder erstellt dieser Daten. Auf eine Anfrage an den Webserver antwortet ein Kontroller mit einer View. Dies ist eine Vorlage einer Webseite, die mit entsprechenden Daten aus der Datenbank befüllt wird, um dynamisch Informationen darstellen zu können. Um die erhaltenen Daten auf der Seite anzuzeigen, wird Thymeleaf verwendet. Die Vorlagen für die Webseiten werden mit Platzhalten ausgestattet, die später Thymeleaf mit den Daten des Kontrollers befüllt. Thymeleaf kann des Weiteren durch verschiedenste Funktionen auf verschiedenste Daten reagieren und die Vorlage dementsprechen anpassen. Auch gibt es eigene Kontroller, die als REST-Schnittstelle in Form einer API verwendet werden können. Mithilfe dieser API können zum Beispiel Daten auf der Webseite geladen werden, ohne diese neu laden zu müssen. Das fertige System </w:t>
-      </w:r>
-      <w:r>
-        <w:lastRenderedPageBreak/>
-        <w:t>verwendet auch externe API, wie Google Analytics für Statistiken, Google Maps für die Darstellung von Karten und Paypal für das Abwickeln von Zahlungen.</w:t>
+        <w:t>Als Backend wird Spring Boot, ein beliebtes und robustes Java Framework, verwendet. Mithilfe von Spring Boot werden Anfragen und Daten für alle Funktionen des Systems verarbeitet. Im Projekt wird das MVC-Patten angewendet. Dieses Pattern sorgt für eine übersichtliche Struktur, indem Darstellung, Verarbeitung und Speicherung von Daten getrennt werden. Alle Informationen, die das System benötigt, werden in Form von Models oder auch Klassen dargestellt. So werden beispielsweise Kunden mit Namen, Adresse und weiterem angelegt. Diese werden in der MySQL Datenbank gespeichert. Ein Kontroller ist verantwortlich für die Verarbeitung von Informationen. Je nach Art der Anfrage, die der Kontroller erhält, liest, verarbeitet, löscht oder erstellt dieser Daten. Auf eine Anfrage an den Webserver antwortet ein Kontroller mit einer View. Dies ist eine Vorlage einer Webseite, die mit entsprechenden Daten aus der Datenbank befüllt wird, um dynamisch Informationen darstellen zu können. Um die erhaltenen Daten auf der Seite anzuzeigen, wird Thymeleaf verwendet. Die Vorlagen für die Webseiten werden mit Platzhalten ausgestattet, die später Thymeleaf mit den Daten des Kontrollers befüllt. Thymeleaf kann des Weiteren durch verschiedenste Funktionen auf verschiedenste Daten reagieren und die Vorlage dementsprechen anpassen. Auch gibt es eigene Kontroller, die als REST-Schnittstelle in Form einer API verwendet werden können. Mithilfe dieser API können zum Beispiel Daten auf der Webseite geladen werden, ohne diese neu laden zu müssen. Das fertige System verwendet auch externe API, wie Google Analytics für Statistiken, Google Maps für die Darstellung von Karten und Paypal für das Abwickeln von Zahlungen.</w:t>
       </w:r>
     </w:p>
     <w:p/>
@@ -38708,6 +39706,11 @@
           <w:rPr>
             <w:webHidden/>
           </w:rPr>
+        </w:r>
+        <w:r>
+          <w:rPr>
+            <w:webHidden/>
+          </w:rPr>
           <w:fldChar w:fldCharType="separate"/>
         </w:r>
         <w:r>
@@ -38767,6 +39770,11 @@
           <w:rPr>
             <w:webHidden/>
           </w:rPr>
+        </w:r>
+        <w:r>
+          <w:rPr>
+            <w:webHidden/>
+          </w:rPr>
           <w:fldChar w:fldCharType="separate"/>
         </w:r>
         <w:r>
@@ -38826,6 +39834,11 @@
           <w:rPr>
             <w:webHidden/>
           </w:rPr>
+        </w:r>
+        <w:r>
+          <w:rPr>
+            <w:webHidden/>
+          </w:rPr>
           <w:fldChar w:fldCharType="separate"/>
         </w:r>
         <w:r>
@@ -38880,6 +39893,11 @@
             <w:webHidden/>
           </w:rPr>
           <w:instrText xml:space="preserve"> PAGEREF _Toc104268016 \h </w:instrText>
+        </w:r>
+        <w:r>
+          <w:rPr>
+            <w:webHidden/>
+          </w:rPr>
         </w:r>
         <w:r>
           <w:rPr>
@@ -40880,7 +41898,7 @@
       <w:lvlText w:val="%1"/>
       <w:lvlJc w:val="left"/>
       <w:pPr>
-        <w:ind w:left="432" w:hanging="432"/>
+        <w:ind w:left="1992" w:hanging="432"/>
       </w:pPr>
     </w:lvl>
     <w:lvl w:ilvl="1">
@@ -41656,6 +42674,7 @@
         <w:numId w:val="1"/>
       </w:numPr>
       <w:spacing w:before="240" w:after="0"/>
+      <w:ind w:left="432"/>
       <w:outlineLvl w:val="0"/>
     </w:pPr>
     <w:rPr>

</xml_diff>